<commit_message>
Filling in self-directed learner.
</commit_message>
<xml_diff>
--- a/Game Design & Programming/GDP-Master-Rubrics.docx
+++ b/Game Design & Programming/GDP-Master-Rubrics.docx
@@ -136,7 +136,6 @@
                 <w:szCs w:val="18"/>
               </w:rPr>
             </w:pPr>
-            <w:bookmarkStart w:id="0" w:name="_GoBack"/>
             <w:r>
               <w:rPr>
                 <w:rFonts w:ascii="Helvetica Neue" w:hAnsi="Helvetica Neue"/>
@@ -265,7 +264,6 @@
           </w:p>
         </w:tc>
       </w:tr>
-      <w:bookmarkEnd w:id="0"/>
       <w:tr>
         <w:trPr>
           <w:cantSplit/>
@@ -507,34 +505,52 @@
                 <w:szCs w:val="13"/>
               </w:rPr>
             </w:pPr>
-          </w:p>
-        </w:tc>
-        <w:tc>
-          <w:tcPr>
-            <w:tcW w:w="2370" w:type="dxa"/>
-          </w:tcPr>
-          <w:p>
-            <w:pPr>
-              <w:rPr>
-                <w:rFonts w:ascii="Helvetica Neue" w:hAnsi="Helvetica Neue"/>
-                <w:sz w:val="13"/>
-                <w:szCs w:val="13"/>
-              </w:rPr>
-            </w:pPr>
-          </w:p>
-        </w:tc>
-        <w:tc>
-          <w:tcPr>
-            <w:tcW w:w="2370" w:type="dxa"/>
-          </w:tcPr>
-          <w:p>
-            <w:pPr>
-              <w:rPr>
-                <w:rFonts w:ascii="Helvetica Neue" w:hAnsi="Helvetica Neue"/>
-                <w:sz w:val="13"/>
-                <w:szCs w:val="13"/>
-              </w:rPr>
-            </w:pPr>
+            <w:r>
+              <w:rPr>
+                <w:rFonts w:ascii="Helvetica Neue" w:hAnsi="Helvetica Neue"/>
+                <w:sz w:val="13"/>
+                <w:szCs w:val="13"/>
+              </w:rPr>
+              <w:t>Identifies, possibly with support, knowledge and skill needed to accomplish a goal.</w:t>
+            </w:r>
+          </w:p>
+        </w:tc>
+        <w:tc>
+          <w:tcPr>
+            <w:tcW w:w="2370" w:type="dxa"/>
+          </w:tcPr>
+          <w:p>
+            <w:pPr>
+              <w:rPr>
+                <w:rFonts w:ascii="Helvetica Neue" w:hAnsi="Helvetica Neue"/>
+                <w:sz w:val="13"/>
+                <w:szCs w:val="13"/>
+              </w:rPr>
+            </w:pPr>
+            <w:r>
+              <w:rPr>
+                <w:rFonts w:ascii="Helvetica Neue" w:hAnsi="Helvetica Neue"/>
+                <w:sz w:val="13"/>
+                <w:szCs w:val="13"/>
+              </w:rPr>
+              <w:t>Independently identifies necessary knowledge and skill.</w:t>
+            </w:r>
+          </w:p>
+        </w:tc>
+        <w:tc>
+          <w:tcPr>
+            <w:tcW w:w="2370" w:type="dxa"/>
+          </w:tcPr>
+          <w:p>
+            <w:pPr>
+              <w:rPr>
+                <w:rFonts w:ascii="Helvetica Neue" w:hAnsi="Helvetica Neue"/>
+                <w:sz w:val="13"/>
+                <w:szCs w:val="13"/>
+              </w:rPr>
+            </w:pPr>
+            <w:bookmarkStart w:id="0" w:name="_GoBack"/>
+            <w:bookmarkEnd w:id="0"/>
           </w:p>
         </w:tc>
         <w:tc>
@@ -2704,6 +2720,7 @@
                 <w:sz w:val="20"/>
                 <w:szCs w:val="20"/>
               </w:rPr>
+              <w:lastRenderedPageBreak/>
               <w:t>Competency</w:t>
             </w:r>
           </w:p>

</xml_diff>

<commit_message>
Starting to identify standards.
</commit_message>
<xml_diff>
--- a/Game Design & Programming/GDP-Master-Rubrics.docx
+++ b/Game Design & Programming/GDP-Master-Rubrics.docx
@@ -2,7 +2,13 @@
 <file path=word/document.xml><?xml version="1.0" encoding="utf-8"?>
 <w:document xmlns:wpc="http://schemas.microsoft.com/office/word/2010/wordprocessingCanvas" xmlns:cx="http://schemas.microsoft.com/office/drawing/2014/chartex" xmlns:cx1="http://schemas.microsoft.com/office/drawing/2015/9/8/chartex" xmlns:cx2="http://schemas.microsoft.com/office/drawing/2015/10/21/chartex" xmlns:cx3="http://schemas.microsoft.com/office/drawing/2016/5/9/chartex" xmlns:cx4="http://schemas.microsoft.com/office/drawing/2016/5/10/chartex" xmlns:cx5="http://schemas.microsoft.com/office/drawing/2016/5/11/chartex" xmlns:cx6="http://schemas.microsoft.com/office/drawing/2016/5/12/chartex" xmlns:cx7="http://schemas.microsoft.com/office/drawing/2016/5/13/chartex" xmlns:cx8="http://schemas.microsoft.com/office/drawing/2016/5/14/chartex" xmlns:mc="http://schemas.openxmlformats.org/markup-compatibility/2006" xmlns:aink="http://schemas.microsoft.com/office/drawing/2016/ink" xmlns:am3d="http://schemas.microsoft.com/office/drawing/2017/model3d" xmlns:o="urn:schemas-microsoft-com:office:office" xmlns:r="http://schemas.openxmlformats.org/officeDocument/2006/relationships" xmlns:m="http://schemas.openxmlformats.org/officeDocument/2006/math" xmlns:v="urn:schemas-microsoft-com:vml" xmlns:wp14="http://schemas.microsoft.com/office/word/2010/wordprocessingDrawing" xmlns:wp="http://schemas.openxmlformats.org/drawingml/2006/wordprocessingDrawing" xmlns:w10="urn:schemas-microsoft-com:office:word" xmlns:w="http://schemas.openxmlformats.org/wordprocessingml/2006/main" xmlns:w14="http://schemas.microsoft.com/office/word/2010/wordml" xmlns:w15="http://schemas.microsoft.com/office/word/2012/wordml" xmlns:w16cid="http://schemas.microsoft.com/office/word/2016/wordml/cid" xmlns:w16se="http://schemas.microsoft.com/office/word/2015/wordml/symex" xmlns:wpg="http://schemas.microsoft.com/office/word/2010/wordprocessingGroup" xmlns:wpi="http://schemas.microsoft.com/office/word/2010/wordprocessingInk" xmlns:wne="http://schemas.microsoft.com/office/word/2006/wordml" xmlns:wps="http://schemas.microsoft.com/office/word/2010/wordprocessingShape" mc:Ignorable="w14 w15 w16se w16cid wp14">
   <w:body>
-    <w:p/>
+    <w:p>
+      <w:pPr>
+        <w:rPr>
+          <w:rFonts w:ascii="Helvetica Neue" w:hAnsi="Helvetica Neue"/>
+        </w:rPr>
+      </w:pPr>
+    </w:p>
     <w:tbl>
       <w:tblPr>
         <w:tblStyle w:val="TableGrid"/>
@@ -2105,8 +2111,6 @@
               </w:rPr>
               <w:t>Developing and maintaining a professional online presence</w:t>
             </w:r>
-            <w:bookmarkStart w:id="0" w:name="_GoBack"/>
-            <w:bookmarkEnd w:id="0"/>
           </w:p>
         </w:tc>
         <w:tc>
@@ -6388,6 +6392,2433 @@
         </w:rPr>
       </w:pPr>
     </w:p>
+    <w:p>
+      <w:pPr>
+        <w:rPr>
+          <w:rFonts w:ascii="Helvetica Neue" w:hAnsi="Helvetica Neue"/>
+          <w:sz w:val="18"/>
+          <w:szCs w:val="18"/>
+        </w:rPr>
+      </w:pPr>
+      <w:r>
+        <w:rPr>
+          <w:rFonts w:ascii="Helvetica Neue" w:hAnsi="Helvetica Neue"/>
+          <w:sz w:val="18"/>
+          <w:szCs w:val="18"/>
+        </w:rPr>
+        <w:t>ECS Computational Practices:</w:t>
+      </w:r>
+    </w:p>
+    <w:p>
+      <w:pPr>
+        <w:numPr>
+          <w:ilvl w:val="0"/>
+          <w:numId w:val="1"/>
+        </w:numPr>
+        <w:rPr>
+          <w:rFonts w:ascii="Helvetica Neue" w:hAnsi="Helvetica Neue"/>
+          <w:sz w:val="18"/>
+          <w:szCs w:val="18"/>
+        </w:rPr>
+      </w:pPr>
+      <w:r>
+        <w:rPr>
+          <w:rFonts w:ascii="Helvetica Neue" w:hAnsi="Helvetica Neue"/>
+          <w:sz w:val="18"/>
+          <w:szCs w:val="18"/>
+        </w:rPr>
+        <w:t>Analyze the effects of developments in computing (impact/connections)  +</w:t>
+      </w:r>
+    </w:p>
+    <w:p>
+      <w:pPr>
+        <w:numPr>
+          <w:ilvl w:val="0"/>
+          <w:numId w:val="1"/>
+        </w:numPr>
+        <w:rPr>
+          <w:rFonts w:ascii="Helvetica Neue" w:hAnsi="Helvetica Neue"/>
+          <w:sz w:val="18"/>
+          <w:szCs w:val="18"/>
+        </w:rPr>
+      </w:pPr>
+      <w:r>
+        <w:rPr>
+          <w:rFonts w:ascii="Helvetica Neue" w:hAnsi="Helvetica Neue"/>
+          <w:sz w:val="18"/>
+          <w:szCs w:val="18"/>
+        </w:rPr>
+        <w:t>Design and implement creative solutions and artifacts  +</w:t>
+      </w:r>
+    </w:p>
+    <w:p>
+      <w:pPr>
+        <w:numPr>
+          <w:ilvl w:val="0"/>
+          <w:numId w:val="1"/>
+        </w:numPr>
+        <w:rPr>
+          <w:rFonts w:ascii="Helvetica Neue" w:hAnsi="Helvetica Neue"/>
+          <w:sz w:val="18"/>
+          <w:szCs w:val="18"/>
+        </w:rPr>
+      </w:pPr>
+      <w:r>
+        <w:rPr>
+          <w:rFonts w:ascii="Helvetica Neue" w:hAnsi="Helvetica Neue"/>
+          <w:sz w:val="18"/>
+          <w:szCs w:val="18"/>
+        </w:rPr>
+        <w:t>Apply abstractions and models  +</w:t>
+      </w:r>
+    </w:p>
+    <w:p>
+      <w:pPr>
+        <w:numPr>
+          <w:ilvl w:val="0"/>
+          <w:numId w:val="1"/>
+        </w:numPr>
+        <w:rPr>
+          <w:rFonts w:ascii="Helvetica Neue" w:hAnsi="Helvetica Neue"/>
+          <w:sz w:val="18"/>
+          <w:szCs w:val="18"/>
+        </w:rPr>
+      </w:pPr>
+      <w:r>
+        <w:rPr>
+          <w:rFonts w:ascii="Helvetica Neue" w:hAnsi="Helvetica Neue"/>
+          <w:sz w:val="18"/>
+          <w:szCs w:val="18"/>
+        </w:rPr>
+        <w:t>Analyze their computational work and the work of others  +</w:t>
+      </w:r>
+    </w:p>
+    <w:p>
+      <w:pPr>
+        <w:numPr>
+          <w:ilvl w:val="0"/>
+          <w:numId w:val="1"/>
+        </w:numPr>
+        <w:rPr>
+          <w:rFonts w:ascii="Helvetica Neue" w:hAnsi="Helvetica Neue"/>
+          <w:sz w:val="18"/>
+          <w:szCs w:val="18"/>
+        </w:rPr>
+      </w:pPr>
+      <w:r>
+        <w:rPr>
+          <w:rFonts w:ascii="Helvetica Neue" w:hAnsi="Helvetica Neue"/>
+          <w:sz w:val="18"/>
+          <w:szCs w:val="18"/>
+        </w:rPr>
+        <w:t>Communicate computational thought processes, procedures, and results to others  +</w:t>
+      </w:r>
+    </w:p>
+    <w:p>
+      <w:pPr>
+        <w:numPr>
+          <w:ilvl w:val="0"/>
+          <w:numId w:val="1"/>
+        </w:numPr>
+        <w:rPr>
+          <w:rFonts w:ascii="Helvetica Neue" w:hAnsi="Helvetica Neue"/>
+          <w:sz w:val="18"/>
+          <w:szCs w:val="18"/>
+        </w:rPr>
+      </w:pPr>
+      <w:r>
+        <w:rPr>
+          <w:rFonts w:ascii="Helvetica Neue" w:hAnsi="Helvetica Neue"/>
+          <w:sz w:val="18"/>
+          <w:szCs w:val="18"/>
+        </w:rPr>
+        <w:t>Collaborate with peers on computing activities  +</w:t>
+      </w:r>
+    </w:p>
+    <w:p>
+      <w:pPr>
+        <w:rPr>
+          <w:rFonts w:ascii="Helvetica Neue" w:hAnsi="Helvetica Neue"/>
+          <w:sz w:val="18"/>
+          <w:szCs w:val="18"/>
+        </w:rPr>
+      </w:pPr>
+    </w:p>
+    <w:tbl>
+      <w:tblPr>
+        <w:tblStyle w:val="TableGrid"/>
+        <w:tblW w:w="0" w:type="auto"/>
+        <w:tblLook w:val="04A0" w:firstRow="1" w:lastRow="0" w:firstColumn="1" w:lastColumn="0" w:noHBand="0" w:noVBand="1"/>
+      </w:tblPr>
+      <w:tblGrid>
+        <w:gridCol w:w="535"/>
+        <w:gridCol w:w="3510"/>
+        <w:gridCol w:w="4230"/>
+        <w:gridCol w:w="5827"/>
+      </w:tblGrid>
+      <w:tr>
+        <w:tc>
+          <w:tcPr>
+            <w:tcW w:w="535" w:type="dxa"/>
+          </w:tcPr>
+          <w:p>
+            <w:pPr>
+              <w:rPr>
+                <w:rFonts w:ascii="Helvetica Neue" w:hAnsi="Helvetica Neue"/>
+                <w:sz w:val="18"/>
+                <w:szCs w:val="18"/>
+              </w:rPr>
+            </w:pPr>
+          </w:p>
+        </w:tc>
+        <w:tc>
+          <w:tcPr>
+            <w:tcW w:w="3510" w:type="dxa"/>
+          </w:tcPr>
+          <w:p>
+            <w:pPr>
+              <w:rPr>
+                <w:rFonts w:ascii="Helvetica Neue" w:hAnsi="Helvetica Neue"/>
+                <w:sz w:val="22"/>
+                <w:szCs w:val="22"/>
+              </w:rPr>
+            </w:pPr>
+          </w:p>
+        </w:tc>
+        <w:tc>
+          <w:tcPr>
+            <w:tcW w:w="4230" w:type="dxa"/>
+          </w:tcPr>
+          <w:p>
+            <w:pPr>
+              <w:rPr>
+                <w:rFonts w:ascii="Helvetica Neue" w:hAnsi="Helvetica Neue"/>
+                <w:sz w:val="16"/>
+                <w:szCs w:val="16"/>
+              </w:rPr>
+            </w:pPr>
+          </w:p>
+        </w:tc>
+        <w:tc>
+          <w:tcPr>
+            <w:tcW w:w="5827" w:type="dxa"/>
+          </w:tcPr>
+          <w:p>
+            <w:pPr>
+              <w:rPr>
+                <w:rFonts w:ascii="Helvetica Neue" w:hAnsi="Helvetica Neue"/>
+                <w:sz w:val="18"/>
+                <w:szCs w:val="18"/>
+              </w:rPr>
+            </w:pPr>
+          </w:p>
+        </w:tc>
+      </w:tr>
+      <w:tr>
+        <w:tc>
+          <w:tcPr>
+            <w:tcW w:w="535" w:type="dxa"/>
+          </w:tcPr>
+          <w:p>
+            <w:pPr>
+              <w:autoSpaceDE w:val="0"/>
+              <w:autoSpaceDN w:val="0"/>
+              <w:adjustRightInd w:val="0"/>
+              <w:spacing w:after="240" w:line="300" w:lineRule="atLeast"/>
+              <w:rPr>
+                <w:rFonts w:ascii="Helvetica Neue" w:hAnsi="Helvetica Neue" w:cs="Calibri"/>
+                <w:color w:val="000000"/>
+                <w:sz w:val="26"/>
+                <w:szCs w:val="26"/>
+              </w:rPr>
+            </w:pPr>
+          </w:p>
+        </w:tc>
+        <w:tc>
+          <w:tcPr>
+            <w:tcW w:w="3510" w:type="dxa"/>
+          </w:tcPr>
+          <w:p>
+            <w:pPr>
+              <w:autoSpaceDE w:val="0"/>
+              <w:autoSpaceDN w:val="0"/>
+              <w:adjustRightInd w:val="0"/>
+              <w:spacing w:after="240" w:line="300" w:lineRule="atLeast"/>
+              <w:rPr>
+                <w:rFonts w:ascii="Helvetica Neue" w:hAnsi="Helvetica Neue" w:cs="Times"/>
+                <w:color w:val="000000"/>
+                <w:sz w:val="22"/>
+                <w:szCs w:val="22"/>
+              </w:rPr>
+            </w:pPr>
+            <w:r>
+              <w:rPr>
+                <w:rFonts w:ascii="Helvetica Neue" w:hAnsi="Helvetica Neue" w:cs="Calibri"/>
+                <w:color w:val="000000"/>
+                <w:sz w:val="22"/>
+                <w:szCs w:val="22"/>
+              </w:rPr>
+              <w:t>CCSS.ELA-Literacy.CCRA.W.6</w:t>
+            </w:r>
+          </w:p>
+        </w:tc>
+        <w:tc>
+          <w:tcPr>
+            <w:tcW w:w="4230" w:type="dxa"/>
+          </w:tcPr>
+          <w:p>
+            <w:pPr>
+              <w:rPr>
+                <w:rFonts w:ascii="Helvetica Neue" w:hAnsi="Helvetica Neue"/>
+                <w:sz w:val="16"/>
+                <w:szCs w:val="16"/>
+              </w:rPr>
+            </w:pPr>
+            <w:r>
+              <w:rPr>
+                <w:rFonts w:ascii="Helvetica Neue" w:hAnsi="Helvetica Neue" w:cs="Calibri"/>
+                <w:color w:val="000000"/>
+                <w:sz w:val="16"/>
+                <w:szCs w:val="16"/>
+              </w:rPr>
+              <w:t>Use technology, including the Internet, to produce and publish writing and to interact and collaborate with others.</w:t>
+            </w:r>
+          </w:p>
+        </w:tc>
+        <w:tc>
+          <w:tcPr>
+            <w:tcW w:w="5827" w:type="dxa"/>
+          </w:tcPr>
+          <w:p>
+            <w:pPr>
+              <w:rPr>
+                <w:rFonts w:ascii="Helvetica Neue" w:hAnsi="Helvetica Neue"/>
+                <w:sz w:val="18"/>
+                <w:szCs w:val="18"/>
+              </w:rPr>
+            </w:pPr>
+          </w:p>
+        </w:tc>
+      </w:tr>
+      <w:tr>
+        <w:tc>
+          <w:tcPr>
+            <w:tcW w:w="535" w:type="dxa"/>
+          </w:tcPr>
+          <w:p>
+            <w:pPr>
+              <w:autoSpaceDE w:val="0"/>
+              <w:autoSpaceDN w:val="0"/>
+              <w:adjustRightInd w:val="0"/>
+              <w:spacing w:after="240" w:line="300" w:lineRule="atLeast"/>
+              <w:rPr>
+                <w:rFonts w:ascii="Helvetica Neue" w:hAnsi="Helvetica Neue" w:cs="Calibri"/>
+                <w:color w:val="000000"/>
+                <w:sz w:val="26"/>
+                <w:szCs w:val="26"/>
+              </w:rPr>
+            </w:pPr>
+          </w:p>
+        </w:tc>
+        <w:tc>
+          <w:tcPr>
+            <w:tcW w:w="3510" w:type="dxa"/>
+          </w:tcPr>
+          <w:p>
+            <w:pPr>
+              <w:autoSpaceDE w:val="0"/>
+              <w:autoSpaceDN w:val="0"/>
+              <w:adjustRightInd w:val="0"/>
+              <w:spacing w:after="240" w:line="300" w:lineRule="atLeast"/>
+              <w:rPr>
+                <w:rFonts w:ascii="Helvetica Neue" w:hAnsi="Helvetica Neue"/>
+                <w:sz w:val="22"/>
+                <w:szCs w:val="22"/>
+              </w:rPr>
+            </w:pPr>
+            <w:r>
+              <w:rPr>
+                <w:rFonts w:ascii="Helvetica Neue" w:hAnsi="Helvetica Neue" w:cs="Calibri"/>
+                <w:color w:val="000000"/>
+                <w:sz w:val="22"/>
+                <w:szCs w:val="22"/>
+              </w:rPr>
+              <w:t>CCSS.ELA-Literacy.CCRA.W.10</w:t>
+            </w:r>
+          </w:p>
+        </w:tc>
+        <w:tc>
+          <w:tcPr>
+            <w:tcW w:w="4230" w:type="dxa"/>
+          </w:tcPr>
+          <w:p>
+            <w:pPr>
+              <w:rPr>
+                <w:rFonts w:ascii="Helvetica Neue" w:hAnsi="Helvetica Neue"/>
+                <w:sz w:val="16"/>
+                <w:szCs w:val="16"/>
+              </w:rPr>
+            </w:pPr>
+            <w:r>
+              <w:rPr>
+                <w:rFonts w:ascii="Helvetica Neue" w:hAnsi="Helvetica Neue" w:cs="Calibri"/>
+                <w:color w:val="000000"/>
+                <w:sz w:val="16"/>
+                <w:szCs w:val="16"/>
+              </w:rPr>
+              <w:t>Write routinely over extended time frames (time for research, reflection, and revision) and shorter time frames (a single sitting or a day or two) for a range of tasks, purposes, and audiences.</w:t>
+            </w:r>
+          </w:p>
+        </w:tc>
+        <w:tc>
+          <w:tcPr>
+            <w:tcW w:w="5827" w:type="dxa"/>
+          </w:tcPr>
+          <w:p>
+            <w:pPr>
+              <w:rPr>
+                <w:rFonts w:ascii="Helvetica Neue" w:hAnsi="Helvetica Neue"/>
+                <w:sz w:val="18"/>
+                <w:szCs w:val="18"/>
+              </w:rPr>
+            </w:pPr>
+          </w:p>
+        </w:tc>
+      </w:tr>
+      <w:tr>
+        <w:tc>
+          <w:tcPr>
+            <w:tcW w:w="535" w:type="dxa"/>
+          </w:tcPr>
+          <w:p>
+            <w:pPr>
+              <w:autoSpaceDE w:val="0"/>
+              <w:autoSpaceDN w:val="0"/>
+              <w:adjustRightInd w:val="0"/>
+              <w:spacing w:after="240" w:line="300" w:lineRule="atLeast"/>
+              <w:rPr>
+                <w:rFonts w:ascii="Helvetica Neue" w:hAnsi="Helvetica Neue" w:cs="Calibri"/>
+                <w:color w:val="000000"/>
+                <w:sz w:val="26"/>
+                <w:szCs w:val="26"/>
+              </w:rPr>
+            </w:pPr>
+          </w:p>
+        </w:tc>
+        <w:tc>
+          <w:tcPr>
+            <w:tcW w:w="3510" w:type="dxa"/>
+          </w:tcPr>
+          <w:p>
+            <w:pPr>
+              <w:autoSpaceDE w:val="0"/>
+              <w:autoSpaceDN w:val="0"/>
+              <w:adjustRightInd w:val="0"/>
+              <w:spacing w:after="240" w:line="300" w:lineRule="atLeast"/>
+              <w:rPr>
+                <w:rFonts w:ascii="Helvetica Neue" w:hAnsi="Helvetica Neue"/>
+                <w:sz w:val="22"/>
+                <w:szCs w:val="22"/>
+              </w:rPr>
+            </w:pPr>
+            <w:r>
+              <w:rPr>
+                <w:rFonts w:ascii="Helvetica Neue" w:hAnsi="Helvetica Neue" w:cs="Calibri"/>
+                <w:color w:val="000000"/>
+                <w:sz w:val="22"/>
+                <w:szCs w:val="22"/>
+              </w:rPr>
+              <w:t>CCSS.ELA-Literacy.CCRA.SL.2</w:t>
+            </w:r>
+          </w:p>
+        </w:tc>
+        <w:tc>
+          <w:tcPr>
+            <w:tcW w:w="4230" w:type="dxa"/>
+          </w:tcPr>
+          <w:p>
+            <w:pPr>
+              <w:autoSpaceDE w:val="0"/>
+              <w:autoSpaceDN w:val="0"/>
+              <w:adjustRightInd w:val="0"/>
+              <w:spacing w:after="240"/>
+              <w:rPr>
+                <w:rFonts w:ascii="Helvetica Neue" w:hAnsi="Helvetica Neue" w:cs="Times"/>
+                <w:color w:val="000000"/>
+                <w:sz w:val="16"/>
+                <w:szCs w:val="16"/>
+              </w:rPr>
+            </w:pPr>
+            <w:r>
+              <w:rPr>
+                <w:rFonts w:ascii="Helvetica Neue" w:hAnsi="Helvetica Neue" w:cs="Calibri"/>
+                <w:color w:val="000000"/>
+                <w:sz w:val="16"/>
+                <w:szCs w:val="16"/>
+              </w:rPr>
+              <w:t xml:space="preserve">Integrate and evaluate information presented in diverse media and formats, including visually, quantitatively, and orally. </w:t>
+            </w:r>
+          </w:p>
+        </w:tc>
+        <w:tc>
+          <w:tcPr>
+            <w:tcW w:w="5827" w:type="dxa"/>
+          </w:tcPr>
+          <w:p>
+            <w:pPr>
+              <w:rPr>
+                <w:rFonts w:ascii="Helvetica Neue" w:hAnsi="Helvetica Neue"/>
+                <w:sz w:val="18"/>
+                <w:szCs w:val="18"/>
+              </w:rPr>
+            </w:pPr>
+          </w:p>
+        </w:tc>
+      </w:tr>
+      <w:tr>
+        <w:tc>
+          <w:tcPr>
+            <w:tcW w:w="535" w:type="dxa"/>
+          </w:tcPr>
+          <w:p>
+            <w:pPr>
+              <w:autoSpaceDE w:val="0"/>
+              <w:autoSpaceDN w:val="0"/>
+              <w:adjustRightInd w:val="0"/>
+              <w:spacing w:after="240" w:line="300" w:lineRule="atLeast"/>
+              <w:rPr>
+                <w:rFonts w:ascii="Helvetica Neue" w:hAnsi="Helvetica Neue" w:cs="Calibri"/>
+                <w:color w:val="000000"/>
+                <w:sz w:val="26"/>
+                <w:szCs w:val="26"/>
+              </w:rPr>
+            </w:pPr>
+          </w:p>
+        </w:tc>
+        <w:tc>
+          <w:tcPr>
+            <w:tcW w:w="3510" w:type="dxa"/>
+          </w:tcPr>
+          <w:p>
+            <w:pPr>
+              <w:autoSpaceDE w:val="0"/>
+              <w:autoSpaceDN w:val="0"/>
+              <w:adjustRightInd w:val="0"/>
+              <w:spacing w:after="240" w:line="300" w:lineRule="atLeast"/>
+              <w:rPr>
+                <w:rFonts w:ascii="Helvetica Neue" w:hAnsi="Helvetica Neue"/>
+                <w:sz w:val="22"/>
+                <w:szCs w:val="22"/>
+              </w:rPr>
+            </w:pPr>
+            <w:r>
+              <w:rPr>
+                <w:rFonts w:ascii="Helvetica Neue" w:hAnsi="Helvetica Neue" w:cs="Calibri"/>
+                <w:color w:val="000000"/>
+                <w:sz w:val="22"/>
+                <w:szCs w:val="22"/>
+              </w:rPr>
+              <w:t>CCSS.ELA-Literacy.CCRA.L.6</w:t>
+            </w:r>
+          </w:p>
+        </w:tc>
+        <w:tc>
+          <w:tcPr>
+            <w:tcW w:w="4230" w:type="dxa"/>
+          </w:tcPr>
+          <w:p>
+            <w:pPr>
+              <w:rPr>
+                <w:rFonts w:ascii="Helvetica Neue" w:hAnsi="Helvetica Neue"/>
+                <w:sz w:val="16"/>
+                <w:szCs w:val="16"/>
+              </w:rPr>
+            </w:pPr>
+            <w:r>
+              <w:rPr>
+                <w:rFonts w:ascii="Helvetica Neue" w:hAnsi="Helvetica Neue" w:cs="Calibri"/>
+                <w:color w:val="000000"/>
+                <w:sz w:val="16"/>
+                <w:szCs w:val="16"/>
+              </w:rPr>
+              <w:t>Acquire and use accurately a range of general academic and domain-specific words and phrases sufficient for reading, writing, speaking, and listening at the college and career readiness level; demonstrate independence in gathering vocabulary knowledge when encountering an unknown term important to comprehension or expression.</w:t>
+            </w:r>
+          </w:p>
+        </w:tc>
+        <w:tc>
+          <w:tcPr>
+            <w:tcW w:w="5827" w:type="dxa"/>
+          </w:tcPr>
+          <w:p>
+            <w:pPr>
+              <w:rPr>
+                <w:rFonts w:ascii="Helvetica Neue" w:hAnsi="Helvetica Neue"/>
+                <w:sz w:val="18"/>
+                <w:szCs w:val="18"/>
+              </w:rPr>
+            </w:pPr>
+          </w:p>
+        </w:tc>
+      </w:tr>
+      <w:tr>
+        <w:tc>
+          <w:tcPr>
+            <w:tcW w:w="535" w:type="dxa"/>
+          </w:tcPr>
+          <w:p>
+            <w:pPr>
+              <w:autoSpaceDE w:val="0"/>
+              <w:autoSpaceDN w:val="0"/>
+              <w:adjustRightInd w:val="0"/>
+              <w:spacing w:after="240" w:line="300" w:lineRule="atLeast"/>
+              <w:rPr>
+                <w:rFonts w:ascii="Helvetica Neue" w:hAnsi="Helvetica Neue" w:cs="Calibri"/>
+                <w:color w:val="000000"/>
+                <w:sz w:val="26"/>
+                <w:szCs w:val="26"/>
+              </w:rPr>
+            </w:pPr>
+          </w:p>
+        </w:tc>
+        <w:tc>
+          <w:tcPr>
+            <w:tcW w:w="3510" w:type="dxa"/>
+          </w:tcPr>
+          <w:p>
+            <w:pPr>
+              <w:autoSpaceDE w:val="0"/>
+              <w:autoSpaceDN w:val="0"/>
+              <w:adjustRightInd w:val="0"/>
+              <w:spacing w:after="240" w:line="300" w:lineRule="atLeast"/>
+              <w:rPr>
+                <w:rFonts w:ascii="Helvetica Neue" w:hAnsi="Helvetica Neue" w:cs="Calibri"/>
+                <w:color w:val="000000"/>
+                <w:sz w:val="22"/>
+                <w:szCs w:val="22"/>
+              </w:rPr>
+            </w:pPr>
+            <w:r>
+              <w:rPr>
+                <w:rFonts w:ascii="Helvetica Neue" w:hAnsi="Helvetica Neue" w:cs="Calibri"/>
+                <w:color w:val="000000"/>
+                <w:sz w:val="22"/>
+                <w:szCs w:val="22"/>
+              </w:rPr>
+              <w:t xml:space="preserve">CCSS.ELA-Literacy.CCRA.W.7 </w:t>
+            </w:r>
+          </w:p>
+        </w:tc>
+        <w:tc>
+          <w:tcPr>
+            <w:tcW w:w="4230" w:type="dxa"/>
+          </w:tcPr>
+          <w:p>
+            <w:pPr>
+              <w:rPr>
+                <w:rFonts w:ascii="Helvetica Neue" w:hAnsi="Helvetica Neue"/>
+                <w:sz w:val="16"/>
+                <w:szCs w:val="16"/>
+              </w:rPr>
+            </w:pPr>
+            <w:r>
+              <w:rPr>
+                <w:rFonts w:ascii="Helvetica Neue" w:hAnsi="Helvetica Neue"/>
+                <w:sz w:val="16"/>
+                <w:szCs w:val="16"/>
+              </w:rPr>
+              <w:t>Conduct short as well as more sustained research projects based on focused questions, demonstrating understanding of the subject under investigation.</w:t>
+            </w:r>
+          </w:p>
+        </w:tc>
+        <w:tc>
+          <w:tcPr>
+            <w:tcW w:w="5827" w:type="dxa"/>
+          </w:tcPr>
+          <w:p>
+            <w:pPr>
+              <w:rPr>
+                <w:rFonts w:ascii="Helvetica Neue" w:hAnsi="Helvetica Neue"/>
+                <w:sz w:val="18"/>
+                <w:szCs w:val="18"/>
+              </w:rPr>
+            </w:pPr>
+          </w:p>
+        </w:tc>
+      </w:tr>
+      <w:tr>
+        <w:tc>
+          <w:tcPr>
+            <w:tcW w:w="535" w:type="dxa"/>
+          </w:tcPr>
+          <w:p>
+            <w:pPr>
+              <w:autoSpaceDE w:val="0"/>
+              <w:autoSpaceDN w:val="0"/>
+              <w:adjustRightInd w:val="0"/>
+              <w:spacing w:after="240" w:line="300" w:lineRule="atLeast"/>
+              <w:rPr>
+                <w:rFonts w:ascii="Helvetica Neue" w:hAnsi="Helvetica Neue" w:cs="Calibri"/>
+                <w:color w:val="000000"/>
+                <w:sz w:val="26"/>
+                <w:szCs w:val="26"/>
+              </w:rPr>
+            </w:pPr>
+          </w:p>
+        </w:tc>
+        <w:tc>
+          <w:tcPr>
+            <w:tcW w:w="3510" w:type="dxa"/>
+          </w:tcPr>
+          <w:p>
+            <w:pPr>
+              <w:autoSpaceDE w:val="0"/>
+              <w:autoSpaceDN w:val="0"/>
+              <w:adjustRightInd w:val="0"/>
+              <w:spacing w:after="240" w:line="300" w:lineRule="atLeast"/>
+              <w:rPr>
+                <w:rFonts w:ascii="Helvetica Neue" w:hAnsi="Helvetica Neue" w:cs="Calibri"/>
+                <w:color w:val="000000"/>
+                <w:sz w:val="22"/>
+                <w:szCs w:val="22"/>
+              </w:rPr>
+            </w:pPr>
+            <w:r>
+              <w:rPr>
+                <w:rFonts w:ascii="Helvetica Neue" w:hAnsi="Helvetica Neue" w:cs="Calibri"/>
+                <w:color w:val="000000"/>
+                <w:sz w:val="22"/>
+                <w:szCs w:val="22"/>
+              </w:rPr>
+              <w:t>CCSS.ELA-Literacy.CCRA.W.8</w:t>
+            </w:r>
+          </w:p>
+        </w:tc>
+        <w:tc>
+          <w:tcPr>
+            <w:tcW w:w="4230" w:type="dxa"/>
+          </w:tcPr>
+          <w:p>
+            <w:pPr>
+              <w:rPr>
+                <w:rFonts w:ascii="Helvetica Neue" w:hAnsi="Helvetica Neue"/>
+                <w:sz w:val="16"/>
+                <w:szCs w:val="16"/>
+              </w:rPr>
+            </w:pPr>
+            <w:r>
+              <w:rPr>
+                <w:rFonts w:ascii="Helvetica Neue" w:hAnsi="Helvetica Neue"/>
+                <w:sz w:val="16"/>
+                <w:szCs w:val="16"/>
+              </w:rPr>
+              <w:t>Gather relevant information from multiple print and digital sources, assess the credibility and accuracy of each source, and integrate the information while avoiding plagiarism.</w:t>
+            </w:r>
+          </w:p>
+        </w:tc>
+        <w:tc>
+          <w:tcPr>
+            <w:tcW w:w="5827" w:type="dxa"/>
+          </w:tcPr>
+          <w:p>
+            <w:pPr>
+              <w:rPr>
+                <w:rFonts w:ascii="Helvetica Neue" w:hAnsi="Helvetica Neue"/>
+                <w:sz w:val="18"/>
+                <w:szCs w:val="18"/>
+              </w:rPr>
+            </w:pPr>
+          </w:p>
+        </w:tc>
+      </w:tr>
+      <w:tr>
+        <w:tc>
+          <w:tcPr>
+            <w:tcW w:w="535" w:type="dxa"/>
+          </w:tcPr>
+          <w:p>
+            <w:pPr>
+              <w:autoSpaceDE w:val="0"/>
+              <w:autoSpaceDN w:val="0"/>
+              <w:adjustRightInd w:val="0"/>
+              <w:spacing w:after="240" w:line="300" w:lineRule="atLeast"/>
+              <w:rPr>
+                <w:rFonts w:ascii="Helvetica Neue" w:hAnsi="Helvetica Neue" w:cs="Calibri"/>
+                <w:color w:val="000000"/>
+                <w:sz w:val="26"/>
+                <w:szCs w:val="26"/>
+              </w:rPr>
+            </w:pPr>
+          </w:p>
+        </w:tc>
+        <w:tc>
+          <w:tcPr>
+            <w:tcW w:w="3510" w:type="dxa"/>
+          </w:tcPr>
+          <w:p>
+            <w:pPr>
+              <w:autoSpaceDE w:val="0"/>
+              <w:autoSpaceDN w:val="0"/>
+              <w:adjustRightInd w:val="0"/>
+              <w:spacing w:after="240" w:line="300" w:lineRule="atLeast"/>
+              <w:rPr>
+                <w:rFonts w:ascii="Helvetica Neue" w:hAnsi="Helvetica Neue" w:cs="Times"/>
+                <w:color w:val="000000"/>
+                <w:sz w:val="22"/>
+                <w:szCs w:val="22"/>
+              </w:rPr>
+            </w:pPr>
+            <w:r>
+              <w:rPr>
+                <w:rFonts w:ascii="Helvetica Neue" w:hAnsi="Helvetica Neue" w:cs="Calibri"/>
+                <w:color w:val="000000"/>
+                <w:sz w:val="22"/>
+                <w:szCs w:val="22"/>
+              </w:rPr>
+              <w:t>CCSS.ELA-Literacy.CCRA.R.2</w:t>
+            </w:r>
+          </w:p>
+        </w:tc>
+        <w:tc>
+          <w:tcPr>
+            <w:tcW w:w="4230" w:type="dxa"/>
+          </w:tcPr>
+          <w:p>
+            <w:pPr>
+              <w:rPr>
+                <w:rFonts w:ascii="Helvetica Neue" w:hAnsi="Helvetica Neue"/>
+                <w:sz w:val="16"/>
+                <w:szCs w:val="16"/>
+              </w:rPr>
+            </w:pPr>
+            <w:r>
+              <w:rPr>
+                <w:rFonts w:ascii="Helvetica Neue" w:hAnsi="Helvetica Neue"/>
+                <w:sz w:val="16"/>
+                <w:szCs w:val="16"/>
+              </w:rPr>
+              <w:t>Determine central ideas or themes of a text and analyze their development; summarize the key supporting details and ideas.</w:t>
+            </w:r>
+          </w:p>
+        </w:tc>
+        <w:tc>
+          <w:tcPr>
+            <w:tcW w:w="5827" w:type="dxa"/>
+          </w:tcPr>
+          <w:p>
+            <w:pPr>
+              <w:rPr>
+                <w:rFonts w:ascii="Helvetica Neue" w:hAnsi="Helvetica Neue"/>
+                <w:sz w:val="18"/>
+                <w:szCs w:val="18"/>
+              </w:rPr>
+            </w:pPr>
+          </w:p>
+        </w:tc>
+      </w:tr>
+      <w:tr>
+        <w:tc>
+          <w:tcPr>
+            <w:tcW w:w="535" w:type="dxa"/>
+          </w:tcPr>
+          <w:p>
+            <w:pPr>
+              <w:rPr>
+                <w:rFonts w:ascii="Helvetica Neue" w:hAnsi="Helvetica Neue"/>
+                <w:sz w:val="18"/>
+                <w:szCs w:val="18"/>
+              </w:rPr>
+            </w:pPr>
+          </w:p>
+        </w:tc>
+        <w:tc>
+          <w:tcPr>
+            <w:tcW w:w="3510" w:type="dxa"/>
+          </w:tcPr>
+          <w:p>
+            <w:pPr>
+              <w:rPr>
+                <w:rFonts w:ascii="Helvetica Neue" w:hAnsi="Helvetica Neue"/>
+                <w:sz w:val="22"/>
+                <w:szCs w:val="22"/>
+              </w:rPr>
+            </w:pPr>
+            <w:r>
+              <w:rPr>
+                <w:rFonts w:ascii="Helvetica Neue" w:hAnsi="Helvetica Neue"/>
+                <w:sz w:val="22"/>
+                <w:szCs w:val="22"/>
+              </w:rPr>
+              <w:t xml:space="preserve">CCSS.Math.Practice.MP1 </w:t>
+            </w:r>
+          </w:p>
+        </w:tc>
+        <w:tc>
+          <w:tcPr>
+            <w:tcW w:w="4230" w:type="dxa"/>
+          </w:tcPr>
+          <w:p>
+            <w:pPr>
+              <w:rPr>
+                <w:rFonts w:ascii="Helvetica Neue" w:hAnsi="Helvetica Neue"/>
+                <w:sz w:val="18"/>
+                <w:szCs w:val="18"/>
+              </w:rPr>
+            </w:pPr>
+            <w:r>
+              <w:rPr>
+                <w:rFonts w:ascii="Helvetica Neue" w:hAnsi="Helvetica Neue"/>
+                <w:sz w:val="18"/>
+                <w:szCs w:val="18"/>
+              </w:rPr>
+              <w:t>Make sense of problems and persevere in solving them.</w:t>
+            </w:r>
+          </w:p>
+        </w:tc>
+        <w:tc>
+          <w:tcPr>
+            <w:tcW w:w="5827" w:type="dxa"/>
+          </w:tcPr>
+          <w:p>
+            <w:pPr>
+              <w:rPr>
+                <w:rFonts w:ascii="Helvetica Neue" w:hAnsi="Helvetica Neue"/>
+                <w:sz w:val="18"/>
+                <w:szCs w:val="18"/>
+              </w:rPr>
+            </w:pPr>
+          </w:p>
+        </w:tc>
+      </w:tr>
+      <w:tr>
+        <w:tc>
+          <w:tcPr>
+            <w:tcW w:w="535" w:type="dxa"/>
+          </w:tcPr>
+          <w:p>
+            <w:pPr>
+              <w:rPr>
+                <w:rFonts w:ascii="Helvetica Neue" w:hAnsi="Helvetica Neue"/>
+                <w:sz w:val="18"/>
+                <w:szCs w:val="18"/>
+              </w:rPr>
+            </w:pPr>
+          </w:p>
+        </w:tc>
+        <w:tc>
+          <w:tcPr>
+            <w:tcW w:w="3510" w:type="dxa"/>
+          </w:tcPr>
+          <w:p>
+            <w:pPr>
+              <w:autoSpaceDE w:val="0"/>
+              <w:autoSpaceDN w:val="0"/>
+              <w:adjustRightInd w:val="0"/>
+              <w:spacing w:after="240" w:line="300" w:lineRule="atLeast"/>
+              <w:rPr>
+                <w:rFonts w:ascii="Helvetica Neue" w:hAnsi="Helvetica Neue" w:cs="Times"/>
+                <w:color w:val="000000"/>
+                <w:sz w:val="22"/>
+                <w:szCs w:val="22"/>
+              </w:rPr>
+            </w:pPr>
+            <w:r>
+              <w:rPr>
+                <w:rFonts w:ascii="Helvetica Neue" w:hAnsi="Helvetica Neue" w:cs="Calibri"/>
+                <w:color w:val="000000"/>
+                <w:sz w:val="22"/>
+                <w:szCs w:val="22"/>
+              </w:rPr>
+              <w:t xml:space="preserve">CCSS.Math.Practice.MP2 </w:t>
+            </w:r>
+          </w:p>
+        </w:tc>
+        <w:tc>
+          <w:tcPr>
+            <w:tcW w:w="4230" w:type="dxa"/>
+          </w:tcPr>
+          <w:p>
+            <w:pPr>
+              <w:rPr>
+                <w:rFonts w:ascii="Helvetica Neue" w:hAnsi="Helvetica Neue"/>
+                <w:sz w:val="16"/>
+                <w:szCs w:val="16"/>
+              </w:rPr>
+            </w:pPr>
+            <w:r>
+              <w:rPr>
+                <w:rFonts w:ascii="Helvetica Neue" w:hAnsi="Helvetica Neue"/>
+                <w:sz w:val="16"/>
+                <w:szCs w:val="16"/>
+              </w:rPr>
+              <w:t>Reason abstractly and quantitatively.</w:t>
+            </w:r>
+          </w:p>
+        </w:tc>
+        <w:tc>
+          <w:tcPr>
+            <w:tcW w:w="5827" w:type="dxa"/>
+          </w:tcPr>
+          <w:p>
+            <w:pPr>
+              <w:rPr>
+                <w:rFonts w:ascii="Helvetica Neue" w:hAnsi="Helvetica Neue"/>
+                <w:sz w:val="18"/>
+                <w:szCs w:val="18"/>
+              </w:rPr>
+            </w:pPr>
+          </w:p>
+        </w:tc>
+      </w:tr>
+      <w:tr>
+        <w:tc>
+          <w:tcPr>
+            <w:tcW w:w="535" w:type="dxa"/>
+          </w:tcPr>
+          <w:p>
+            <w:pPr>
+              <w:rPr>
+                <w:rFonts w:ascii="Helvetica Neue" w:hAnsi="Helvetica Neue"/>
+                <w:sz w:val="18"/>
+                <w:szCs w:val="18"/>
+              </w:rPr>
+            </w:pPr>
+          </w:p>
+        </w:tc>
+        <w:tc>
+          <w:tcPr>
+            <w:tcW w:w="3510" w:type="dxa"/>
+          </w:tcPr>
+          <w:p>
+            <w:pPr>
+              <w:autoSpaceDE w:val="0"/>
+              <w:autoSpaceDN w:val="0"/>
+              <w:adjustRightInd w:val="0"/>
+              <w:spacing w:after="240" w:line="300" w:lineRule="atLeast"/>
+              <w:rPr>
+                <w:rFonts w:ascii="Helvetica Neue" w:hAnsi="Helvetica Neue" w:cs="Times"/>
+                <w:color w:val="000000"/>
+                <w:sz w:val="22"/>
+                <w:szCs w:val="22"/>
+              </w:rPr>
+            </w:pPr>
+            <w:r>
+              <w:rPr>
+                <w:rFonts w:ascii="Helvetica Neue" w:hAnsi="Helvetica Neue" w:cs="Calibri"/>
+                <w:color w:val="000000"/>
+                <w:sz w:val="22"/>
+                <w:szCs w:val="22"/>
+              </w:rPr>
+              <w:t xml:space="preserve">CCSS.Math.Practice.MP3 </w:t>
+            </w:r>
+          </w:p>
+        </w:tc>
+        <w:tc>
+          <w:tcPr>
+            <w:tcW w:w="4230" w:type="dxa"/>
+          </w:tcPr>
+          <w:p>
+            <w:pPr>
+              <w:rPr>
+                <w:rFonts w:ascii="Helvetica Neue" w:hAnsi="Helvetica Neue"/>
+                <w:sz w:val="16"/>
+                <w:szCs w:val="16"/>
+              </w:rPr>
+            </w:pPr>
+            <w:r>
+              <w:rPr>
+                <w:rFonts w:ascii="Helvetica Neue" w:hAnsi="Helvetica Neue"/>
+                <w:sz w:val="16"/>
+                <w:szCs w:val="16"/>
+              </w:rPr>
+              <w:t>Construct viable arguments and critique the reasoning of others.</w:t>
+            </w:r>
+          </w:p>
+        </w:tc>
+        <w:tc>
+          <w:tcPr>
+            <w:tcW w:w="5827" w:type="dxa"/>
+          </w:tcPr>
+          <w:p>
+            <w:pPr>
+              <w:rPr>
+                <w:rFonts w:ascii="Helvetica Neue" w:hAnsi="Helvetica Neue"/>
+                <w:sz w:val="18"/>
+                <w:szCs w:val="18"/>
+              </w:rPr>
+            </w:pPr>
+          </w:p>
+        </w:tc>
+      </w:tr>
+      <w:tr>
+        <w:tc>
+          <w:tcPr>
+            <w:tcW w:w="535" w:type="dxa"/>
+          </w:tcPr>
+          <w:p>
+            <w:pPr>
+              <w:rPr>
+                <w:rFonts w:ascii="Helvetica Neue" w:hAnsi="Helvetica Neue"/>
+                <w:sz w:val="18"/>
+                <w:szCs w:val="18"/>
+              </w:rPr>
+            </w:pPr>
+          </w:p>
+        </w:tc>
+        <w:tc>
+          <w:tcPr>
+            <w:tcW w:w="3510" w:type="dxa"/>
+          </w:tcPr>
+          <w:p>
+            <w:pPr>
+              <w:rPr>
+                <w:rFonts w:ascii="Helvetica Neue" w:hAnsi="Helvetica Neue"/>
+                <w:sz w:val="22"/>
+                <w:szCs w:val="22"/>
+              </w:rPr>
+            </w:pPr>
+            <w:r>
+              <w:rPr>
+                <w:rFonts w:ascii="Helvetica Neue" w:hAnsi="Helvetica Neue" w:cs="Calibri"/>
+                <w:color w:val="000000"/>
+                <w:sz w:val="22"/>
+                <w:szCs w:val="22"/>
+              </w:rPr>
+              <w:t xml:space="preserve">CCSS.Math.Practice.MP4 </w:t>
+            </w:r>
+          </w:p>
+        </w:tc>
+        <w:tc>
+          <w:tcPr>
+            <w:tcW w:w="4230" w:type="dxa"/>
+          </w:tcPr>
+          <w:p>
+            <w:pPr>
+              <w:rPr>
+                <w:rFonts w:ascii="Helvetica Neue" w:hAnsi="Helvetica Neue"/>
+                <w:sz w:val="16"/>
+                <w:szCs w:val="16"/>
+              </w:rPr>
+            </w:pPr>
+            <w:r>
+              <w:rPr>
+                <w:rFonts w:ascii="Helvetica Neue" w:hAnsi="Helvetica Neue"/>
+                <w:sz w:val="16"/>
+                <w:szCs w:val="16"/>
+              </w:rPr>
+              <w:t>Model with Mathematics.</w:t>
+            </w:r>
+          </w:p>
+        </w:tc>
+        <w:tc>
+          <w:tcPr>
+            <w:tcW w:w="5827" w:type="dxa"/>
+          </w:tcPr>
+          <w:p>
+            <w:pPr>
+              <w:rPr>
+                <w:rFonts w:ascii="Helvetica Neue" w:hAnsi="Helvetica Neue"/>
+                <w:sz w:val="18"/>
+                <w:szCs w:val="18"/>
+              </w:rPr>
+            </w:pPr>
+          </w:p>
+        </w:tc>
+      </w:tr>
+      <w:tr>
+        <w:tc>
+          <w:tcPr>
+            <w:tcW w:w="535" w:type="dxa"/>
+          </w:tcPr>
+          <w:p>
+            <w:pPr>
+              <w:rPr>
+                <w:rFonts w:ascii="Helvetica Neue" w:hAnsi="Helvetica Neue"/>
+                <w:sz w:val="18"/>
+                <w:szCs w:val="18"/>
+              </w:rPr>
+            </w:pPr>
+          </w:p>
+        </w:tc>
+        <w:tc>
+          <w:tcPr>
+            <w:tcW w:w="3510" w:type="dxa"/>
+          </w:tcPr>
+          <w:p>
+            <w:pPr>
+              <w:autoSpaceDE w:val="0"/>
+              <w:autoSpaceDN w:val="0"/>
+              <w:adjustRightInd w:val="0"/>
+              <w:spacing w:after="240" w:line="300" w:lineRule="atLeast"/>
+              <w:rPr>
+                <w:rFonts w:ascii="Helvetica Neue" w:hAnsi="Helvetica Neue" w:cs="Times"/>
+                <w:color w:val="000000"/>
+                <w:sz w:val="22"/>
+                <w:szCs w:val="22"/>
+              </w:rPr>
+            </w:pPr>
+            <w:r>
+              <w:rPr>
+                <w:rFonts w:ascii="Helvetica Neue" w:hAnsi="Helvetica Neue" w:cs="Calibri"/>
+                <w:color w:val="000000"/>
+                <w:sz w:val="22"/>
+                <w:szCs w:val="22"/>
+              </w:rPr>
+              <w:t>CCSS.Math.Content.HSF-BF.A.1a</w:t>
+            </w:r>
+          </w:p>
+        </w:tc>
+        <w:tc>
+          <w:tcPr>
+            <w:tcW w:w="4230" w:type="dxa"/>
+          </w:tcPr>
+          <w:p>
+            <w:pPr>
+              <w:rPr>
+                <w:rFonts w:ascii="Helvetica Neue" w:hAnsi="Helvetica Neue"/>
+                <w:sz w:val="16"/>
+                <w:szCs w:val="16"/>
+              </w:rPr>
+            </w:pPr>
+            <w:r>
+              <w:rPr>
+                <w:rFonts w:ascii="Helvetica Neue" w:hAnsi="Helvetica Neue"/>
+                <w:sz w:val="16"/>
+                <w:szCs w:val="16"/>
+              </w:rPr>
+              <w:t>Building Functions - Write a function that describes a relationship between two quantities: Determine an explicit expression, a recursive process, or steps for calculation from a context.</w:t>
+            </w:r>
+          </w:p>
+        </w:tc>
+        <w:tc>
+          <w:tcPr>
+            <w:tcW w:w="5827" w:type="dxa"/>
+          </w:tcPr>
+          <w:p>
+            <w:pPr>
+              <w:rPr>
+                <w:rFonts w:ascii="Helvetica Neue" w:hAnsi="Helvetica Neue"/>
+                <w:sz w:val="18"/>
+                <w:szCs w:val="18"/>
+              </w:rPr>
+            </w:pPr>
+          </w:p>
+        </w:tc>
+      </w:tr>
+      <w:tr>
+        <w:tc>
+          <w:tcPr>
+            <w:tcW w:w="535" w:type="dxa"/>
+          </w:tcPr>
+          <w:p>
+            <w:pPr>
+              <w:rPr>
+                <w:rFonts w:ascii="Helvetica Neue" w:hAnsi="Helvetica Neue"/>
+                <w:sz w:val="18"/>
+                <w:szCs w:val="18"/>
+              </w:rPr>
+            </w:pPr>
+          </w:p>
+        </w:tc>
+        <w:tc>
+          <w:tcPr>
+            <w:tcW w:w="3510" w:type="dxa"/>
+          </w:tcPr>
+          <w:p>
+            <w:pPr>
+              <w:rPr>
+                <w:rFonts w:ascii="Helvetica Neue" w:hAnsi="Helvetica Neue"/>
+                <w:sz w:val="22"/>
+                <w:szCs w:val="22"/>
+              </w:rPr>
+            </w:pPr>
+            <w:r>
+              <w:rPr>
+                <w:rFonts w:ascii="Helvetica Neue" w:hAnsi="Helvetica Neue"/>
+                <w:sz w:val="22"/>
+                <w:szCs w:val="22"/>
+              </w:rPr>
+              <w:t>CCSS.Math.Content.HSS-CP.A.1</w:t>
+            </w:r>
+          </w:p>
+        </w:tc>
+        <w:tc>
+          <w:tcPr>
+            <w:tcW w:w="4230" w:type="dxa"/>
+          </w:tcPr>
+          <w:p>
+            <w:pPr>
+              <w:rPr>
+                <w:rFonts w:ascii="Helvetica Neue" w:hAnsi="Helvetica Neue"/>
+                <w:sz w:val="16"/>
+                <w:szCs w:val="16"/>
+              </w:rPr>
+            </w:pPr>
+            <w:r>
+              <w:rPr>
+                <w:rFonts w:ascii="Helvetica Neue" w:hAnsi="Helvetica Neue"/>
+                <w:sz w:val="16"/>
+                <w:szCs w:val="16"/>
+              </w:rPr>
+              <w:t>Conditional Probability and the Rules of Probability - Understand independence and conditional probability and use them to interpret data: Describe events as subsets of a sample space (the set of outcomes) using characteristics (or  +categories) of the outcomes, or as unions, intersections, or complements of other events ("or" and "not").</w:t>
+            </w:r>
+          </w:p>
+        </w:tc>
+        <w:tc>
+          <w:tcPr>
+            <w:tcW w:w="5827" w:type="dxa"/>
+          </w:tcPr>
+          <w:p>
+            <w:pPr>
+              <w:rPr>
+                <w:rFonts w:ascii="Helvetica Neue" w:hAnsi="Helvetica Neue"/>
+                <w:sz w:val="18"/>
+                <w:szCs w:val="18"/>
+              </w:rPr>
+            </w:pPr>
+          </w:p>
+        </w:tc>
+      </w:tr>
+      <w:tr>
+        <w:tc>
+          <w:tcPr>
+            <w:tcW w:w="535" w:type="dxa"/>
+          </w:tcPr>
+          <w:p>
+            <w:pPr>
+              <w:rPr>
+                <w:rFonts w:ascii="Helvetica Neue" w:hAnsi="Helvetica Neue"/>
+                <w:sz w:val="18"/>
+                <w:szCs w:val="18"/>
+              </w:rPr>
+            </w:pPr>
+          </w:p>
+        </w:tc>
+        <w:tc>
+          <w:tcPr>
+            <w:tcW w:w="3510" w:type="dxa"/>
+          </w:tcPr>
+          <w:p>
+            <w:pPr>
+              <w:rPr>
+                <w:rFonts w:ascii="Helvetica Neue" w:hAnsi="Helvetica Neue"/>
+                <w:sz w:val="22"/>
+                <w:szCs w:val="22"/>
+              </w:rPr>
+            </w:pPr>
+          </w:p>
+        </w:tc>
+        <w:tc>
+          <w:tcPr>
+            <w:tcW w:w="4230" w:type="dxa"/>
+          </w:tcPr>
+          <w:p>
+            <w:pPr>
+              <w:rPr>
+                <w:rFonts w:ascii="Helvetica Neue" w:hAnsi="Helvetica Neue"/>
+                <w:sz w:val="16"/>
+                <w:szCs w:val="16"/>
+              </w:rPr>
+            </w:pPr>
+          </w:p>
+        </w:tc>
+        <w:tc>
+          <w:tcPr>
+            <w:tcW w:w="5827" w:type="dxa"/>
+          </w:tcPr>
+          <w:p>
+            <w:pPr>
+              <w:rPr>
+                <w:rFonts w:ascii="Helvetica Neue" w:hAnsi="Helvetica Neue"/>
+                <w:sz w:val="18"/>
+                <w:szCs w:val="18"/>
+              </w:rPr>
+            </w:pPr>
+          </w:p>
+        </w:tc>
+      </w:tr>
+      <w:tr>
+        <w:tc>
+          <w:tcPr>
+            <w:tcW w:w="535" w:type="dxa"/>
+          </w:tcPr>
+          <w:p>
+            <w:pPr>
+              <w:rPr>
+                <w:rFonts w:ascii="Helvetica Neue" w:hAnsi="Helvetica Neue"/>
+                <w:sz w:val="18"/>
+                <w:szCs w:val="18"/>
+              </w:rPr>
+            </w:pPr>
+          </w:p>
+        </w:tc>
+        <w:tc>
+          <w:tcPr>
+            <w:tcW w:w="3510" w:type="dxa"/>
+          </w:tcPr>
+          <w:p>
+            <w:pPr>
+              <w:rPr>
+                <w:rFonts w:ascii="Helvetica Neue" w:hAnsi="Helvetica Neue"/>
+                <w:sz w:val="22"/>
+                <w:szCs w:val="22"/>
+              </w:rPr>
+            </w:pPr>
+          </w:p>
+        </w:tc>
+        <w:tc>
+          <w:tcPr>
+            <w:tcW w:w="4230" w:type="dxa"/>
+          </w:tcPr>
+          <w:p>
+            <w:pPr>
+              <w:rPr>
+                <w:rFonts w:ascii="Helvetica Neue" w:hAnsi="Helvetica Neue"/>
+                <w:sz w:val="16"/>
+                <w:szCs w:val="16"/>
+              </w:rPr>
+            </w:pPr>
+          </w:p>
+        </w:tc>
+        <w:tc>
+          <w:tcPr>
+            <w:tcW w:w="5827" w:type="dxa"/>
+          </w:tcPr>
+          <w:p>
+            <w:pPr>
+              <w:rPr>
+                <w:rFonts w:ascii="Helvetica Neue" w:hAnsi="Helvetica Neue"/>
+                <w:sz w:val="18"/>
+                <w:szCs w:val="18"/>
+              </w:rPr>
+            </w:pPr>
+          </w:p>
+        </w:tc>
+      </w:tr>
+      <w:tr>
+        <w:tc>
+          <w:tcPr>
+            <w:tcW w:w="535" w:type="dxa"/>
+          </w:tcPr>
+          <w:p>
+            <w:pPr>
+              <w:rPr>
+                <w:rFonts w:ascii="Helvetica Neue" w:hAnsi="Helvetica Neue"/>
+                <w:sz w:val="18"/>
+                <w:szCs w:val="18"/>
+              </w:rPr>
+            </w:pPr>
+          </w:p>
+        </w:tc>
+        <w:tc>
+          <w:tcPr>
+            <w:tcW w:w="3510" w:type="dxa"/>
+          </w:tcPr>
+          <w:p>
+            <w:pPr>
+              <w:rPr>
+                <w:rFonts w:ascii="Helvetica Neue" w:hAnsi="Helvetica Neue"/>
+                <w:sz w:val="22"/>
+                <w:szCs w:val="22"/>
+              </w:rPr>
+            </w:pPr>
+          </w:p>
+        </w:tc>
+        <w:tc>
+          <w:tcPr>
+            <w:tcW w:w="4230" w:type="dxa"/>
+          </w:tcPr>
+          <w:p>
+            <w:pPr>
+              <w:rPr>
+                <w:rFonts w:ascii="Helvetica Neue" w:hAnsi="Helvetica Neue"/>
+                <w:sz w:val="16"/>
+                <w:szCs w:val="16"/>
+              </w:rPr>
+            </w:pPr>
+          </w:p>
+        </w:tc>
+        <w:tc>
+          <w:tcPr>
+            <w:tcW w:w="5827" w:type="dxa"/>
+          </w:tcPr>
+          <w:p>
+            <w:pPr>
+              <w:rPr>
+                <w:rFonts w:ascii="Helvetica Neue" w:hAnsi="Helvetica Neue"/>
+                <w:sz w:val="18"/>
+                <w:szCs w:val="18"/>
+              </w:rPr>
+            </w:pPr>
+          </w:p>
+        </w:tc>
+      </w:tr>
+      <w:tr>
+        <w:tc>
+          <w:tcPr>
+            <w:tcW w:w="535" w:type="dxa"/>
+          </w:tcPr>
+          <w:p>
+            <w:pPr>
+              <w:rPr>
+                <w:rFonts w:ascii="Helvetica Neue" w:hAnsi="Helvetica Neue"/>
+                <w:sz w:val="18"/>
+                <w:szCs w:val="18"/>
+              </w:rPr>
+            </w:pPr>
+          </w:p>
+        </w:tc>
+        <w:tc>
+          <w:tcPr>
+            <w:tcW w:w="3510" w:type="dxa"/>
+          </w:tcPr>
+          <w:p>
+            <w:pPr>
+              <w:rPr>
+                <w:rFonts w:ascii="Helvetica Neue" w:hAnsi="Helvetica Neue"/>
+                <w:sz w:val="22"/>
+                <w:szCs w:val="22"/>
+              </w:rPr>
+            </w:pPr>
+          </w:p>
+        </w:tc>
+        <w:tc>
+          <w:tcPr>
+            <w:tcW w:w="4230" w:type="dxa"/>
+          </w:tcPr>
+          <w:p>
+            <w:pPr>
+              <w:rPr>
+                <w:rFonts w:ascii="Helvetica Neue" w:hAnsi="Helvetica Neue"/>
+                <w:sz w:val="16"/>
+                <w:szCs w:val="16"/>
+              </w:rPr>
+            </w:pPr>
+          </w:p>
+        </w:tc>
+        <w:tc>
+          <w:tcPr>
+            <w:tcW w:w="5827" w:type="dxa"/>
+          </w:tcPr>
+          <w:p>
+            <w:pPr>
+              <w:rPr>
+                <w:rFonts w:ascii="Helvetica Neue" w:hAnsi="Helvetica Neue"/>
+                <w:sz w:val="18"/>
+                <w:szCs w:val="18"/>
+              </w:rPr>
+            </w:pPr>
+          </w:p>
+        </w:tc>
+      </w:tr>
+      <w:tr>
+        <w:tc>
+          <w:tcPr>
+            <w:tcW w:w="535" w:type="dxa"/>
+          </w:tcPr>
+          <w:p>
+            <w:pPr>
+              <w:rPr>
+                <w:rFonts w:ascii="Helvetica Neue" w:hAnsi="Helvetica Neue"/>
+                <w:sz w:val="18"/>
+                <w:szCs w:val="18"/>
+              </w:rPr>
+            </w:pPr>
+          </w:p>
+        </w:tc>
+        <w:tc>
+          <w:tcPr>
+            <w:tcW w:w="3510" w:type="dxa"/>
+          </w:tcPr>
+          <w:p>
+            <w:pPr>
+              <w:rPr>
+                <w:rFonts w:ascii="Helvetica Neue" w:hAnsi="Helvetica Neue"/>
+                <w:sz w:val="22"/>
+                <w:szCs w:val="22"/>
+              </w:rPr>
+            </w:pPr>
+          </w:p>
+        </w:tc>
+        <w:tc>
+          <w:tcPr>
+            <w:tcW w:w="4230" w:type="dxa"/>
+          </w:tcPr>
+          <w:p>
+            <w:pPr>
+              <w:rPr>
+                <w:rFonts w:ascii="Helvetica Neue" w:hAnsi="Helvetica Neue"/>
+                <w:sz w:val="16"/>
+                <w:szCs w:val="16"/>
+              </w:rPr>
+            </w:pPr>
+          </w:p>
+        </w:tc>
+        <w:tc>
+          <w:tcPr>
+            <w:tcW w:w="5827" w:type="dxa"/>
+          </w:tcPr>
+          <w:p>
+            <w:pPr>
+              <w:rPr>
+                <w:rFonts w:ascii="Helvetica Neue" w:hAnsi="Helvetica Neue"/>
+                <w:sz w:val="18"/>
+                <w:szCs w:val="18"/>
+              </w:rPr>
+            </w:pPr>
+          </w:p>
+        </w:tc>
+      </w:tr>
+    </w:tbl>
+    <w:p>
+      <w:pPr>
+        <w:rPr>
+          <w:rFonts w:ascii="Helvetica Neue" w:hAnsi="Helvetica Neue"/>
+          <w:sz w:val="18"/>
+          <w:szCs w:val="18"/>
+        </w:rPr>
+      </w:pPr>
+    </w:p>
+    <w:p>
+      <w:pPr>
+        <w:pStyle w:val="NoSpacing"/>
+        <w:rPr>
+          <w:rFonts w:ascii="Helvetica Neue" w:hAnsi="Helvetica Neue"/>
+        </w:rPr>
+      </w:pPr>
+      <w:r>
+        <w:rPr>
+          <w:rFonts w:ascii="Helvetica Neue" w:hAnsi="Helvetica Neue"/>
+          <w:b/>
+        </w:rPr>
+        <w:t>Technology Literacy</w:t>
+      </w:r>
+      <w:r>
+        <w:rPr>
+          <w:rFonts w:ascii="Helvetica Neue" w:hAnsi="Helvetica Neue"/>
+        </w:rPr>
+        <w:t xml:space="preserve"> is the ability to responsibly, creatively and effectively use appropriate technology to:</w:t>
+      </w:r>
+    </w:p>
+    <w:p>
+      <w:pPr>
+        <w:pStyle w:val="NoSpacing"/>
+        <w:rPr>
+          <w:rFonts w:ascii="Helvetica Neue" w:hAnsi="Helvetica Neue"/>
+        </w:rPr>
+      </w:pPr>
+      <w:r>
+        <w:rPr>
+          <w:rFonts w:ascii="Helvetica Neue" w:hAnsi="Helvetica Neue"/>
+        </w:rPr>
+        <w:t>* Communicate and collaborate.</w:t>
+      </w:r>
+    </w:p>
+    <w:p>
+      <w:pPr>
+        <w:pStyle w:val="NoSpacing"/>
+        <w:rPr>
+          <w:rFonts w:ascii="Helvetica Neue" w:hAnsi="Helvetica Neue"/>
+        </w:rPr>
+      </w:pPr>
+      <w:r>
+        <w:rPr>
+          <w:rFonts w:ascii="Helvetica Neue" w:hAnsi="Helvetica Neue"/>
+        </w:rPr>
+        <w:t>* Access, collect, manage, integrate and evaluate information.</w:t>
+      </w:r>
+    </w:p>
+    <w:p>
+      <w:pPr>
+        <w:pStyle w:val="NoSpacing"/>
+        <w:rPr>
+          <w:rFonts w:ascii="Helvetica Neue" w:hAnsi="Helvetica Neue"/>
+        </w:rPr>
+      </w:pPr>
+      <w:r>
+        <w:rPr>
+          <w:rFonts w:ascii="Helvetica Neue" w:hAnsi="Helvetica Neue"/>
+        </w:rPr>
+        <w:t>* Solve problems and create solutions</w:t>
+      </w:r>
+    </w:p>
+    <w:p>
+      <w:pPr>
+        <w:pStyle w:val="NoSpacing"/>
+        <w:rPr>
+          <w:rFonts w:ascii="Helvetica Neue" w:hAnsi="Helvetica Neue"/>
+        </w:rPr>
+      </w:pPr>
+      <w:r>
+        <w:rPr>
+          <w:rFonts w:ascii="Helvetica Neue" w:hAnsi="Helvetica Neue"/>
+        </w:rPr>
+        <w:t>* Build and share knowledge.</w:t>
+      </w:r>
+    </w:p>
+    <w:p>
+      <w:pPr>
+        <w:pStyle w:val="NoSpacing"/>
+        <w:rPr>
+          <w:rFonts w:ascii="Helvetica Neue" w:hAnsi="Helvetica Neue"/>
+        </w:rPr>
+      </w:pPr>
+      <w:r>
+        <w:rPr>
+          <w:rFonts w:ascii="Helvetica Neue" w:hAnsi="Helvetica Neue"/>
+        </w:rPr>
+        <w:t>* Improve and enhance learning in all subject areas and experiences.</w:t>
+      </w:r>
+    </w:p>
+    <w:p>
+      <w:pPr>
+        <w:pStyle w:val="NoSpacing"/>
+        <w:rPr>
+          <w:rFonts w:ascii="Helvetica Neue" w:hAnsi="Helvetica Neue"/>
+        </w:rPr>
+      </w:pPr>
+      <w:r>
+        <w:rPr>
+          <w:rFonts w:ascii="Helvetica Neue" w:hAnsi="Helvetica Neue"/>
+          <w:b/>
+        </w:rPr>
+        <w:t>Technology Fluency</w:t>
+      </w:r>
+      <w:r>
+        <w:rPr>
+          <w:rFonts w:ascii="Helvetica Neue" w:hAnsi="Helvetica Neue"/>
+        </w:rPr>
+        <w:t xml:space="preserve"> is demonstrated when students:</w:t>
+      </w:r>
+    </w:p>
+    <w:p>
+      <w:pPr>
+        <w:pStyle w:val="NoSpacing"/>
+        <w:rPr>
+          <w:rFonts w:ascii="Helvetica Neue" w:hAnsi="Helvetica Neue"/>
+        </w:rPr>
+      </w:pPr>
+      <w:r>
+        <w:rPr>
+          <w:rFonts w:ascii="Helvetica Neue" w:hAnsi="Helvetica Neue"/>
+        </w:rPr>
+        <w:t>* Apply technology to real-world experiences.</w:t>
+      </w:r>
+    </w:p>
+    <w:p>
+      <w:pPr>
+        <w:pStyle w:val="NoSpacing"/>
+        <w:rPr>
+          <w:rFonts w:ascii="Helvetica Neue" w:hAnsi="Helvetica Neue"/>
+        </w:rPr>
+      </w:pPr>
+      <w:r>
+        <w:rPr>
+          <w:rFonts w:ascii="Helvetica Neue" w:hAnsi="Helvetica Neue"/>
+        </w:rPr>
+        <w:t>* Adapt to changing technologies.</w:t>
+      </w:r>
+    </w:p>
+    <w:p>
+      <w:pPr>
+        <w:pStyle w:val="NoSpacing"/>
+        <w:rPr>
+          <w:rFonts w:ascii="Helvetica Neue" w:hAnsi="Helvetica Neue"/>
+        </w:rPr>
+      </w:pPr>
+      <w:r>
+        <w:rPr>
+          <w:rFonts w:ascii="Helvetica Neue" w:hAnsi="Helvetica Neue"/>
+        </w:rPr>
+        <w:t>* Modify current and create new technologies.</w:t>
+      </w:r>
+    </w:p>
+    <w:p>
+      <w:pPr>
+        <w:pStyle w:val="NoSpacing"/>
+        <w:rPr>
+          <w:rFonts w:ascii="Helvetica Neue" w:hAnsi="Helvetica Neue"/>
+        </w:rPr>
+      </w:pPr>
+      <w:r>
+        <w:rPr>
+          <w:rFonts w:ascii="Helvetica Neue" w:hAnsi="Helvetica Neue"/>
+        </w:rPr>
+        <w:t>* Personalize technology to meet personal needs, interests and learning style</w:t>
+      </w:r>
+    </w:p>
+    <w:p>
+      <w:pPr>
+        <w:rPr>
+          <w:rFonts w:ascii="Helvetica Neue" w:hAnsi="Helvetica Neue"/>
+          <w:sz w:val="18"/>
+          <w:szCs w:val="18"/>
+        </w:rPr>
+      </w:pPr>
+    </w:p>
+    <w:tbl>
+      <w:tblPr>
+        <w:tblStyle w:val="TableGrid"/>
+        <w:tblW w:w="0" w:type="auto"/>
+        <w:tblLook w:val="04A0" w:firstRow="1" w:lastRow="0" w:firstColumn="1" w:lastColumn="0" w:noHBand="0" w:noVBand="1"/>
+      </w:tblPr>
+      <w:tblGrid>
+        <w:gridCol w:w="535"/>
+        <w:gridCol w:w="6515"/>
+        <w:gridCol w:w="3526"/>
+        <w:gridCol w:w="3526"/>
+      </w:tblGrid>
+      <w:tr>
+        <w:tc>
+          <w:tcPr>
+            <w:tcW w:w="535" w:type="dxa"/>
+          </w:tcPr>
+          <w:p>
+            <w:pPr>
+              <w:rPr>
+                <w:rFonts w:ascii="Helvetica Neue" w:hAnsi="Helvetica Neue"/>
+                <w:sz w:val="18"/>
+                <w:szCs w:val="18"/>
+              </w:rPr>
+            </w:pPr>
+          </w:p>
+        </w:tc>
+        <w:tc>
+          <w:tcPr>
+            <w:tcW w:w="6515" w:type="dxa"/>
+          </w:tcPr>
+          <w:p>
+            <w:pPr>
+              <w:pStyle w:val="NormalWeb"/>
+              <w:rPr>
+                <w:rFonts w:ascii="Helvetica Neue" w:hAnsi="Helvetica Neue"/>
+                <w:color w:val="000000"/>
+              </w:rPr>
+            </w:pPr>
+          </w:p>
+        </w:tc>
+        <w:tc>
+          <w:tcPr>
+            <w:tcW w:w="3526" w:type="dxa"/>
+          </w:tcPr>
+          <w:p>
+            <w:pPr>
+              <w:rPr>
+                <w:rFonts w:ascii="Helvetica Neue" w:hAnsi="Helvetica Neue"/>
+                <w:sz w:val="18"/>
+                <w:szCs w:val="18"/>
+              </w:rPr>
+            </w:pPr>
+          </w:p>
+        </w:tc>
+        <w:tc>
+          <w:tcPr>
+            <w:tcW w:w="3526" w:type="dxa"/>
+          </w:tcPr>
+          <w:p>
+            <w:pPr>
+              <w:rPr>
+                <w:rFonts w:ascii="Helvetica Neue" w:hAnsi="Helvetica Neue"/>
+                <w:sz w:val="18"/>
+                <w:szCs w:val="18"/>
+              </w:rPr>
+            </w:pPr>
+          </w:p>
+        </w:tc>
+      </w:tr>
+      <w:tr>
+        <w:tc>
+          <w:tcPr>
+            <w:tcW w:w="535" w:type="dxa"/>
+          </w:tcPr>
+          <w:p>
+            <w:pPr>
+              <w:rPr>
+                <w:rFonts w:ascii="Helvetica Neue" w:hAnsi="Helvetica Neue"/>
+                <w:sz w:val="18"/>
+                <w:szCs w:val="18"/>
+              </w:rPr>
+            </w:pPr>
+            <w:bookmarkStart w:id="0" w:name="_GoBack"/>
+            <w:r>
+              <w:rPr>
+                <w:rFonts w:ascii="Helvetica Neue" w:hAnsi="Helvetica Neue"/>
+                <w:sz w:val="18"/>
+                <w:szCs w:val="18"/>
+              </w:rPr>
+              <w:t>EL</w:t>
+            </w:r>
+          </w:p>
+        </w:tc>
+        <w:tc>
+          <w:tcPr>
+            <w:tcW w:w="6515" w:type="dxa"/>
+          </w:tcPr>
+          <w:p>
+            <w:pPr>
+              <w:rPr>
+                <w:rFonts w:ascii="Helvetica Neue" w:hAnsi="Helvetica Neue"/>
+                <w:sz w:val="18"/>
+                <w:szCs w:val="18"/>
+              </w:rPr>
+            </w:pPr>
+            <w:r>
+              <w:rPr>
+                <w:rFonts w:ascii="Helvetica Neue" w:hAnsi="Helvetica Neue"/>
+                <w:b/>
+                <w:color w:val="000000"/>
+              </w:rPr>
+              <w:t>1. Empowered Learner</w:t>
+            </w:r>
+            <w:r>
+              <w:rPr>
+                <w:rFonts w:ascii="Helvetica Neue" w:hAnsi="Helvetica Neue"/>
+                <w:color w:val="000000"/>
+              </w:rPr>
+              <w:t xml:space="preserve"> - Students leverage technology to take an active role in choosing, achieving and </w:t>
+            </w:r>
+            <w:r>
+              <w:rPr>
+                <w:rFonts w:ascii="Helvetica Neue" w:hAnsi="Helvetica Neue"/>
+                <w:color w:val="000000"/>
+              </w:rPr>
+              <w:lastRenderedPageBreak/>
+              <w:t>demonstrating competency in their learning goals, informed by the learning sciences.</w:t>
+            </w:r>
+          </w:p>
+        </w:tc>
+        <w:tc>
+          <w:tcPr>
+            <w:tcW w:w="3526" w:type="dxa"/>
+          </w:tcPr>
+          <w:p>
+            <w:pPr>
+              <w:rPr>
+                <w:rFonts w:ascii="Helvetica Neue" w:hAnsi="Helvetica Neue"/>
+                <w:sz w:val="18"/>
+                <w:szCs w:val="18"/>
+              </w:rPr>
+            </w:pPr>
+          </w:p>
+        </w:tc>
+        <w:tc>
+          <w:tcPr>
+            <w:tcW w:w="3526" w:type="dxa"/>
+          </w:tcPr>
+          <w:p>
+            <w:pPr>
+              <w:rPr>
+                <w:rFonts w:ascii="Helvetica Neue" w:hAnsi="Helvetica Neue"/>
+                <w:sz w:val="18"/>
+                <w:szCs w:val="18"/>
+              </w:rPr>
+            </w:pPr>
+          </w:p>
+        </w:tc>
+      </w:tr>
+      <w:bookmarkEnd w:id="0"/>
+      <w:tr>
+        <w:tc>
+          <w:tcPr>
+            <w:tcW w:w="535" w:type="dxa"/>
+          </w:tcPr>
+          <w:p>
+            <w:pPr>
+              <w:rPr>
+                <w:rFonts w:ascii="Helvetica Neue" w:hAnsi="Helvetica Neue"/>
+                <w:sz w:val="18"/>
+                <w:szCs w:val="18"/>
+              </w:rPr>
+            </w:pPr>
+            <w:r>
+              <w:rPr>
+                <w:rFonts w:ascii="Helvetica Neue" w:hAnsi="Helvetica Neue"/>
+                <w:sz w:val="18"/>
+                <w:szCs w:val="18"/>
+              </w:rPr>
+              <w:t>DC</w:t>
+            </w:r>
+          </w:p>
+        </w:tc>
+        <w:tc>
+          <w:tcPr>
+            <w:tcW w:w="6515" w:type="dxa"/>
+          </w:tcPr>
+          <w:p>
+            <w:pPr>
+              <w:pStyle w:val="NormalWeb"/>
+              <w:rPr>
+                <w:rFonts w:ascii="Helvetica Neue" w:hAnsi="Helvetica Neue"/>
+                <w:color w:val="000000"/>
+              </w:rPr>
+            </w:pPr>
+            <w:r>
+              <w:rPr>
+                <w:rFonts w:ascii="Helvetica Neue" w:hAnsi="Helvetica Neue"/>
+                <w:b/>
+                <w:color w:val="000000"/>
+              </w:rPr>
+              <w:t>2. Digital Citizen</w:t>
+            </w:r>
+            <w:r>
+              <w:rPr>
+                <w:rFonts w:ascii="Helvetica Neue" w:hAnsi="Helvetica Neue"/>
+                <w:color w:val="000000"/>
+              </w:rPr>
+              <w:t xml:space="preserve"> - Students recognize the rights, responsibilities and opportunities of living, learning and working in an interconnected digital world, and they act and model in ways that are safe, legal and ethical.</w:t>
+            </w:r>
+          </w:p>
+        </w:tc>
+        <w:tc>
+          <w:tcPr>
+            <w:tcW w:w="3526" w:type="dxa"/>
+          </w:tcPr>
+          <w:p>
+            <w:pPr>
+              <w:rPr>
+                <w:rFonts w:ascii="Helvetica Neue" w:hAnsi="Helvetica Neue"/>
+                <w:sz w:val="18"/>
+                <w:szCs w:val="18"/>
+              </w:rPr>
+            </w:pPr>
+          </w:p>
+        </w:tc>
+        <w:tc>
+          <w:tcPr>
+            <w:tcW w:w="3526" w:type="dxa"/>
+          </w:tcPr>
+          <w:p>
+            <w:pPr>
+              <w:rPr>
+                <w:rFonts w:ascii="Helvetica Neue" w:hAnsi="Helvetica Neue"/>
+                <w:sz w:val="18"/>
+                <w:szCs w:val="18"/>
+              </w:rPr>
+            </w:pPr>
+          </w:p>
+        </w:tc>
+      </w:tr>
+      <w:tr>
+        <w:tc>
+          <w:tcPr>
+            <w:tcW w:w="535" w:type="dxa"/>
+          </w:tcPr>
+          <w:p>
+            <w:pPr>
+              <w:rPr>
+                <w:rFonts w:ascii="Helvetica Neue" w:hAnsi="Helvetica Neue"/>
+                <w:sz w:val="18"/>
+                <w:szCs w:val="18"/>
+              </w:rPr>
+            </w:pPr>
+            <w:r>
+              <w:rPr>
+                <w:rFonts w:ascii="Helvetica Neue" w:hAnsi="Helvetica Neue"/>
+                <w:sz w:val="18"/>
+                <w:szCs w:val="18"/>
+              </w:rPr>
+              <w:t>KC</w:t>
+            </w:r>
+          </w:p>
+        </w:tc>
+        <w:tc>
+          <w:tcPr>
+            <w:tcW w:w="6515" w:type="dxa"/>
+          </w:tcPr>
+          <w:p>
+            <w:pPr>
+              <w:pStyle w:val="NormalWeb"/>
+              <w:rPr>
+                <w:rFonts w:ascii="Helvetica Neue" w:hAnsi="Helvetica Neue"/>
+                <w:color w:val="000000"/>
+              </w:rPr>
+            </w:pPr>
+            <w:r>
+              <w:rPr>
+                <w:rFonts w:ascii="Helvetica Neue" w:hAnsi="Helvetica Neue"/>
+                <w:b/>
+                <w:color w:val="000000"/>
+              </w:rPr>
+              <w:t>3. Knowledge Constructor</w:t>
+            </w:r>
+            <w:r>
+              <w:rPr>
+                <w:rFonts w:ascii="Helvetica Neue" w:hAnsi="Helvetica Neue"/>
+                <w:color w:val="000000"/>
+              </w:rPr>
+              <w:t xml:space="preserve"> - Students critically curate a variety of resources using digital tools to construct knowledge, produce creative artifacts and make meaningful learning experiences for themselves and others.</w:t>
+            </w:r>
+          </w:p>
+        </w:tc>
+        <w:tc>
+          <w:tcPr>
+            <w:tcW w:w="3526" w:type="dxa"/>
+          </w:tcPr>
+          <w:p>
+            <w:pPr>
+              <w:rPr>
+                <w:rFonts w:ascii="Helvetica Neue" w:hAnsi="Helvetica Neue"/>
+                <w:sz w:val="18"/>
+                <w:szCs w:val="18"/>
+              </w:rPr>
+            </w:pPr>
+          </w:p>
+        </w:tc>
+        <w:tc>
+          <w:tcPr>
+            <w:tcW w:w="3526" w:type="dxa"/>
+          </w:tcPr>
+          <w:p>
+            <w:pPr>
+              <w:rPr>
+                <w:rFonts w:ascii="Helvetica Neue" w:hAnsi="Helvetica Neue"/>
+                <w:sz w:val="18"/>
+                <w:szCs w:val="18"/>
+              </w:rPr>
+            </w:pPr>
+          </w:p>
+        </w:tc>
+      </w:tr>
+      <w:tr>
+        <w:tc>
+          <w:tcPr>
+            <w:tcW w:w="535" w:type="dxa"/>
+          </w:tcPr>
+          <w:p>
+            <w:pPr>
+              <w:rPr>
+                <w:rFonts w:ascii="Helvetica Neue" w:hAnsi="Helvetica Neue"/>
+                <w:sz w:val="18"/>
+                <w:szCs w:val="18"/>
+              </w:rPr>
+            </w:pPr>
+            <w:r>
+              <w:rPr>
+                <w:rFonts w:ascii="Helvetica Neue" w:hAnsi="Helvetica Neue"/>
+                <w:sz w:val="18"/>
+                <w:szCs w:val="18"/>
+              </w:rPr>
+              <w:t>ID</w:t>
+            </w:r>
+          </w:p>
+        </w:tc>
+        <w:tc>
+          <w:tcPr>
+            <w:tcW w:w="6515" w:type="dxa"/>
+          </w:tcPr>
+          <w:p>
+            <w:pPr>
+              <w:pStyle w:val="NormalWeb"/>
+              <w:rPr>
+                <w:rFonts w:ascii="Helvetica Neue" w:hAnsi="Helvetica Neue"/>
+                <w:color w:val="000000"/>
+              </w:rPr>
+            </w:pPr>
+            <w:r>
+              <w:rPr>
+                <w:rFonts w:ascii="Helvetica Neue" w:hAnsi="Helvetica Neue"/>
+                <w:b/>
+                <w:color w:val="000000"/>
+              </w:rPr>
+              <w:t>4. Innovative Designer</w:t>
+            </w:r>
+            <w:r>
+              <w:rPr>
+                <w:rFonts w:ascii="Helvetica Neue" w:hAnsi="Helvetica Neue"/>
+                <w:color w:val="000000"/>
+              </w:rPr>
+              <w:t xml:space="preserve"> - Students use a variety of technologies within a design process to identify and solve problems by creating new, useful or imaginative solutions.</w:t>
+            </w:r>
+          </w:p>
+        </w:tc>
+        <w:tc>
+          <w:tcPr>
+            <w:tcW w:w="3526" w:type="dxa"/>
+          </w:tcPr>
+          <w:p>
+            <w:pPr>
+              <w:rPr>
+                <w:rFonts w:ascii="Helvetica Neue" w:hAnsi="Helvetica Neue"/>
+                <w:sz w:val="18"/>
+                <w:szCs w:val="18"/>
+              </w:rPr>
+            </w:pPr>
+          </w:p>
+        </w:tc>
+        <w:tc>
+          <w:tcPr>
+            <w:tcW w:w="3526" w:type="dxa"/>
+          </w:tcPr>
+          <w:p>
+            <w:pPr>
+              <w:rPr>
+                <w:rFonts w:ascii="Helvetica Neue" w:hAnsi="Helvetica Neue"/>
+                <w:sz w:val="18"/>
+                <w:szCs w:val="18"/>
+              </w:rPr>
+            </w:pPr>
+          </w:p>
+        </w:tc>
+      </w:tr>
+      <w:tr>
+        <w:tc>
+          <w:tcPr>
+            <w:tcW w:w="535" w:type="dxa"/>
+          </w:tcPr>
+          <w:p>
+            <w:pPr>
+              <w:rPr>
+                <w:rFonts w:ascii="Helvetica Neue" w:hAnsi="Helvetica Neue"/>
+                <w:sz w:val="18"/>
+                <w:szCs w:val="18"/>
+              </w:rPr>
+            </w:pPr>
+            <w:r>
+              <w:rPr>
+                <w:rFonts w:ascii="Helvetica Neue" w:hAnsi="Helvetica Neue"/>
+                <w:sz w:val="18"/>
+                <w:szCs w:val="18"/>
+              </w:rPr>
+              <w:t>CT</w:t>
+            </w:r>
+          </w:p>
+        </w:tc>
+        <w:tc>
+          <w:tcPr>
+            <w:tcW w:w="6515" w:type="dxa"/>
+          </w:tcPr>
+          <w:p>
+            <w:pPr>
+              <w:pStyle w:val="NormalWeb"/>
+              <w:rPr>
+                <w:rFonts w:ascii="Helvetica Neue" w:hAnsi="Helvetica Neue"/>
+                <w:color w:val="000000"/>
+              </w:rPr>
+            </w:pPr>
+            <w:r>
+              <w:rPr>
+                <w:rFonts w:ascii="Helvetica Neue" w:hAnsi="Helvetica Neue"/>
+                <w:b/>
+                <w:color w:val="000000"/>
+              </w:rPr>
+              <w:t>5. Computational Thinker</w:t>
+            </w:r>
+            <w:r>
+              <w:rPr>
+                <w:rFonts w:ascii="Helvetica Neue" w:hAnsi="Helvetica Neue"/>
+                <w:color w:val="000000"/>
+              </w:rPr>
+              <w:t xml:space="preserve"> - Students develop and employ strategies for understanding and solving problems in ways that leverage the power of technological methods to develop and test solutions.</w:t>
+            </w:r>
+          </w:p>
+        </w:tc>
+        <w:tc>
+          <w:tcPr>
+            <w:tcW w:w="3526" w:type="dxa"/>
+          </w:tcPr>
+          <w:p>
+            <w:pPr>
+              <w:rPr>
+                <w:rFonts w:ascii="Helvetica Neue" w:hAnsi="Helvetica Neue"/>
+                <w:sz w:val="18"/>
+                <w:szCs w:val="18"/>
+              </w:rPr>
+            </w:pPr>
+          </w:p>
+        </w:tc>
+        <w:tc>
+          <w:tcPr>
+            <w:tcW w:w="3526" w:type="dxa"/>
+          </w:tcPr>
+          <w:p>
+            <w:pPr>
+              <w:rPr>
+                <w:rFonts w:ascii="Helvetica Neue" w:hAnsi="Helvetica Neue"/>
+                <w:sz w:val="18"/>
+                <w:szCs w:val="18"/>
+              </w:rPr>
+            </w:pPr>
+          </w:p>
+        </w:tc>
+      </w:tr>
+      <w:tr>
+        <w:tc>
+          <w:tcPr>
+            <w:tcW w:w="535" w:type="dxa"/>
+          </w:tcPr>
+          <w:p>
+            <w:pPr>
+              <w:rPr>
+                <w:rFonts w:ascii="Helvetica Neue" w:hAnsi="Helvetica Neue"/>
+                <w:sz w:val="18"/>
+                <w:szCs w:val="18"/>
+              </w:rPr>
+            </w:pPr>
+            <w:r>
+              <w:rPr>
+                <w:rFonts w:ascii="Helvetica Neue" w:hAnsi="Helvetica Neue"/>
+                <w:sz w:val="18"/>
+                <w:szCs w:val="18"/>
+              </w:rPr>
+              <w:t>CC</w:t>
+            </w:r>
+          </w:p>
+        </w:tc>
+        <w:tc>
+          <w:tcPr>
+            <w:tcW w:w="6515" w:type="dxa"/>
+          </w:tcPr>
+          <w:p>
+            <w:pPr>
+              <w:pStyle w:val="NormalWeb"/>
+              <w:rPr>
+                <w:rFonts w:ascii="Helvetica Neue" w:hAnsi="Helvetica Neue"/>
+                <w:color w:val="000000"/>
+              </w:rPr>
+            </w:pPr>
+            <w:r>
+              <w:rPr>
+                <w:rFonts w:ascii="Helvetica Neue" w:hAnsi="Helvetica Neue"/>
+                <w:b/>
+                <w:color w:val="000000"/>
+              </w:rPr>
+              <w:t>6. Creative Communicator</w:t>
+            </w:r>
+            <w:r>
+              <w:rPr>
+                <w:rFonts w:ascii="Helvetica Neue" w:hAnsi="Helvetica Neue"/>
+                <w:color w:val="000000"/>
+              </w:rPr>
+              <w:t xml:space="preserve"> - Students communicate clearly and express themselves creatively for a variety of purposes using the platforms, tools, styles, formats and digital media appropriate to their goals.</w:t>
+            </w:r>
+          </w:p>
+        </w:tc>
+        <w:tc>
+          <w:tcPr>
+            <w:tcW w:w="3526" w:type="dxa"/>
+          </w:tcPr>
+          <w:p>
+            <w:pPr>
+              <w:rPr>
+                <w:rFonts w:ascii="Helvetica Neue" w:hAnsi="Helvetica Neue"/>
+                <w:sz w:val="18"/>
+                <w:szCs w:val="18"/>
+              </w:rPr>
+            </w:pPr>
+          </w:p>
+        </w:tc>
+        <w:tc>
+          <w:tcPr>
+            <w:tcW w:w="3526" w:type="dxa"/>
+          </w:tcPr>
+          <w:p>
+            <w:pPr>
+              <w:rPr>
+                <w:rFonts w:ascii="Helvetica Neue" w:hAnsi="Helvetica Neue"/>
+                <w:sz w:val="18"/>
+                <w:szCs w:val="18"/>
+              </w:rPr>
+            </w:pPr>
+          </w:p>
+        </w:tc>
+      </w:tr>
+      <w:tr>
+        <w:tc>
+          <w:tcPr>
+            <w:tcW w:w="535" w:type="dxa"/>
+          </w:tcPr>
+          <w:p>
+            <w:pPr>
+              <w:rPr>
+                <w:rFonts w:ascii="Helvetica Neue" w:hAnsi="Helvetica Neue"/>
+                <w:sz w:val="18"/>
+                <w:szCs w:val="18"/>
+              </w:rPr>
+            </w:pPr>
+            <w:r>
+              <w:rPr>
+                <w:rFonts w:ascii="Helvetica Neue" w:hAnsi="Helvetica Neue"/>
+                <w:sz w:val="18"/>
+                <w:szCs w:val="18"/>
+              </w:rPr>
+              <w:t>GC</w:t>
+            </w:r>
+          </w:p>
+        </w:tc>
+        <w:tc>
+          <w:tcPr>
+            <w:tcW w:w="6515" w:type="dxa"/>
+          </w:tcPr>
+          <w:p>
+            <w:pPr>
+              <w:pStyle w:val="NormalWeb"/>
+              <w:rPr>
+                <w:rFonts w:ascii="Helvetica Neue" w:hAnsi="Helvetica Neue"/>
+                <w:color w:val="000000"/>
+              </w:rPr>
+            </w:pPr>
+            <w:r>
+              <w:rPr>
+                <w:rFonts w:ascii="Helvetica Neue" w:hAnsi="Helvetica Neue"/>
+                <w:b/>
+                <w:color w:val="000000"/>
+              </w:rPr>
+              <w:t>7. Global Collaborator</w:t>
+            </w:r>
+            <w:r>
+              <w:rPr>
+                <w:rFonts w:ascii="Helvetica Neue" w:hAnsi="Helvetica Neue"/>
+                <w:color w:val="000000"/>
+              </w:rPr>
+              <w:t xml:space="preserve"> - Students use digital tools to broaden their perspectives and enrich their learning by collaborating with others and working effectively in teams locally and globally.</w:t>
+            </w:r>
+          </w:p>
+        </w:tc>
+        <w:tc>
+          <w:tcPr>
+            <w:tcW w:w="3526" w:type="dxa"/>
+          </w:tcPr>
+          <w:p>
+            <w:pPr>
+              <w:rPr>
+                <w:rFonts w:ascii="Helvetica Neue" w:hAnsi="Helvetica Neue"/>
+                <w:sz w:val="18"/>
+                <w:szCs w:val="18"/>
+              </w:rPr>
+            </w:pPr>
+          </w:p>
+        </w:tc>
+        <w:tc>
+          <w:tcPr>
+            <w:tcW w:w="3526" w:type="dxa"/>
+          </w:tcPr>
+          <w:p>
+            <w:pPr>
+              <w:rPr>
+                <w:rFonts w:ascii="Helvetica Neue" w:hAnsi="Helvetica Neue"/>
+                <w:sz w:val="18"/>
+                <w:szCs w:val="18"/>
+              </w:rPr>
+            </w:pPr>
+          </w:p>
+        </w:tc>
+      </w:tr>
+    </w:tbl>
+    <w:p>
+      <w:pPr>
+        <w:rPr>
+          <w:rFonts w:ascii="Helvetica Neue" w:hAnsi="Helvetica Neue"/>
+          <w:sz w:val="18"/>
+          <w:szCs w:val="18"/>
+        </w:rPr>
+      </w:pPr>
+    </w:p>
     <w:sectPr>
       <w:pgSz w:w="15840" w:h="12240" w:orient="landscape"/>
       <w:pgMar w:top="1800" w:right="864" w:bottom="864" w:left="864" w:header="720" w:footer="720" w:gutter="0"/>
@@ -6396,6 +8827,124 @@
     </w:sectPr>
   </w:body>
 </w:document>
+</file>
+
+<file path=word/numbering.xml><?xml version="1.0" encoding="utf-8"?>
+<w:numbering xmlns:wpc="http://schemas.microsoft.com/office/word/2010/wordprocessingCanvas" xmlns:cx="http://schemas.microsoft.com/office/drawing/2014/chartex" xmlns:cx1="http://schemas.microsoft.com/office/drawing/2015/9/8/chartex" xmlns:cx2="http://schemas.microsoft.com/office/drawing/2015/10/21/chartex" xmlns:cx3="http://schemas.microsoft.com/office/drawing/2016/5/9/chartex" xmlns:cx4="http://schemas.microsoft.com/office/drawing/2016/5/10/chartex" xmlns:cx5="http://schemas.microsoft.com/office/drawing/2016/5/11/chartex" xmlns:cx6="http://schemas.microsoft.com/office/drawing/2016/5/12/chartex" xmlns:cx7="http://schemas.microsoft.com/office/drawing/2016/5/13/chartex" xmlns:cx8="http://schemas.microsoft.com/office/drawing/2016/5/14/chartex" xmlns:mc="http://schemas.openxmlformats.org/markup-compatibility/2006" xmlns:aink="http://schemas.microsoft.com/office/drawing/2016/ink" xmlns:am3d="http://schemas.microsoft.com/office/drawing/2017/model3d" xmlns:o="urn:schemas-microsoft-com:office:office" xmlns:r="http://schemas.openxmlformats.org/officeDocument/2006/relationships" xmlns:m="http://schemas.openxmlformats.org/officeDocument/2006/math" xmlns:v="urn:schemas-microsoft-com:vml" xmlns:wp14="http://schemas.microsoft.com/office/word/2010/wordprocessingDrawing" xmlns:wp="http://schemas.openxmlformats.org/drawingml/2006/wordprocessingDrawing" xmlns:w10="urn:schemas-microsoft-com:office:word" xmlns:w="http://schemas.openxmlformats.org/wordprocessingml/2006/main" xmlns:w14="http://schemas.microsoft.com/office/word/2010/wordml" xmlns:w15="http://schemas.microsoft.com/office/word/2012/wordml" xmlns:w16cid="http://schemas.microsoft.com/office/word/2016/wordml/cid" xmlns:w16se="http://schemas.microsoft.com/office/word/2015/wordml/symex" xmlns:wpg="http://schemas.microsoft.com/office/word/2010/wordprocessingGroup" xmlns:wpi="http://schemas.microsoft.com/office/word/2010/wordprocessingInk" xmlns:wne="http://schemas.microsoft.com/office/word/2006/wordml" xmlns:wps="http://schemas.microsoft.com/office/word/2010/wordprocessingShape" mc:Ignorable="w14 w15 w16se w16cid wp14">
+  <w:abstractNum w:abstractNumId="0" w15:restartNumberingAfterBreak="0">
+    <w:nsid w:val="00000001"/>
+    <w:multiLevelType w:val="hybridMultilevel"/>
+    <w:tmpl w:val="00000001"/>
+    <w:lvl w:ilvl="0" w:tplc="00000001">
+      <w:start w:val="1"/>
+      <w:numFmt w:val="bullet"/>
+      <w:lvlText w:val="•"/>
+      <w:lvlJc w:val="left"/>
+      <w:pPr>
+        <w:ind w:left="720" w:hanging="360"/>
+      </w:pPr>
+    </w:lvl>
+    <w:lvl w:ilvl="1" w:tplc="FFFFFFFF">
+      <w:numFmt w:val="decimal"/>
+      <w:lvlText w:val=""/>
+      <w:lvlJc w:val="left"/>
+    </w:lvl>
+    <w:lvl w:ilvl="2" w:tplc="FFFFFFFF">
+      <w:numFmt w:val="decimal"/>
+      <w:lvlText w:val=""/>
+      <w:lvlJc w:val="left"/>
+    </w:lvl>
+    <w:lvl w:ilvl="3" w:tplc="FFFFFFFF">
+      <w:numFmt w:val="decimal"/>
+      <w:lvlText w:val=""/>
+      <w:lvlJc w:val="left"/>
+    </w:lvl>
+    <w:lvl w:ilvl="4" w:tplc="FFFFFFFF">
+      <w:numFmt w:val="decimal"/>
+      <w:lvlText w:val=""/>
+      <w:lvlJc w:val="left"/>
+    </w:lvl>
+    <w:lvl w:ilvl="5" w:tplc="FFFFFFFF">
+      <w:numFmt w:val="decimal"/>
+      <w:lvlText w:val=""/>
+      <w:lvlJc w:val="left"/>
+    </w:lvl>
+    <w:lvl w:ilvl="6" w:tplc="FFFFFFFF">
+      <w:numFmt w:val="decimal"/>
+      <w:lvlText w:val=""/>
+      <w:lvlJc w:val="left"/>
+    </w:lvl>
+    <w:lvl w:ilvl="7" w:tplc="FFFFFFFF">
+      <w:numFmt w:val="decimal"/>
+      <w:lvlText w:val=""/>
+      <w:lvlJc w:val="left"/>
+    </w:lvl>
+    <w:lvl w:ilvl="8" w:tplc="FFFFFFFF">
+      <w:numFmt w:val="decimal"/>
+      <w:lvlText w:val=""/>
+      <w:lvlJc w:val="left"/>
+    </w:lvl>
+  </w:abstractNum>
+  <w:abstractNum w:abstractNumId="1" w15:restartNumberingAfterBreak="0">
+    <w:nsid w:val="00000002"/>
+    <w:multiLevelType w:val="hybridMultilevel"/>
+    <w:tmpl w:val="00000002"/>
+    <w:lvl w:ilvl="0" w:tplc="00000065">
+      <w:numFmt w:val="bullet"/>
+      <w:lvlText w:val="."/>
+      <w:lvlJc w:val="left"/>
+      <w:pPr>
+        <w:ind w:left="720" w:hanging="360"/>
+      </w:pPr>
+    </w:lvl>
+    <w:lvl w:ilvl="1" w:tplc="FFFFFFFF">
+      <w:numFmt w:val="decimal"/>
+      <w:lvlText w:val=""/>
+      <w:lvlJc w:val="left"/>
+    </w:lvl>
+    <w:lvl w:ilvl="2" w:tplc="FFFFFFFF">
+      <w:numFmt w:val="decimal"/>
+      <w:lvlText w:val=""/>
+      <w:lvlJc w:val="left"/>
+    </w:lvl>
+    <w:lvl w:ilvl="3" w:tplc="FFFFFFFF">
+      <w:numFmt w:val="decimal"/>
+      <w:lvlText w:val=""/>
+      <w:lvlJc w:val="left"/>
+    </w:lvl>
+    <w:lvl w:ilvl="4" w:tplc="FFFFFFFF">
+      <w:numFmt w:val="decimal"/>
+      <w:lvlText w:val=""/>
+      <w:lvlJc w:val="left"/>
+    </w:lvl>
+    <w:lvl w:ilvl="5" w:tplc="FFFFFFFF">
+      <w:numFmt w:val="decimal"/>
+      <w:lvlText w:val=""/>
+      <w:lvlJc w:val="left"/>
+    </w:lvl>
+    <w:lvl w:ilvl="6" w:tplc="FFFFFFFF">
+      <w:numFmt w:val="decimal"/>
+      <w:lvlText w:val=""/>
+      <w:lvlJc w:val="left"/>
+    </w:lvl>
+    <w:lvl w:ilvl="7" w:tplc="FFFFFFFF">
+      <w:numFmt w:val="decimal"/>
+      <w:lvlText w:val=""/>
+      <w:lvlJc w:val="left"/>
+    </w:lvl>
+    <w:lvl w:ilvl="8" w:tplc="FFFFFFFF">
+      <w:numFmt w:val="decimal"/>
+      <w:lvlText w:val=""/>
+      <w:lvlJc w:val="left"/>
+    </w:lvl>
+  </w:abstractNum>
+  <w:num w:numId="1">
+    <w:abstractNumId w:val="0"/>
+  </w:num>
+  <w:num w:numId="2">
+    <w:abstractNumId w:val="1"/>
+  </w:num>
+</w:numbering>
 </file>
 
 <file path=word/styles.xml><?xml version="1.0" encoding="utf-8"?>
@@ -6793,7 +9342,6 @@
   <w:style w:type="character" w:default="1" w:styleId="DefaultParagraphFont">
     <w:name w:val="Default Paragraph Font"/>
     <w:uiPriority w:val="1"/>
-    <w:semiHidden/>
     <w:unhideWhenUsed/>
   </w:style>
   <w:style w:type="table" w:default="1" w:styleId="TableNormal">
@@ -6832,6 +9380,30 @@
         <w:insideV w:val="single" w:sz="4" w:space="0" w:color="auto"/>
       </w:tblBorders>
     </w:tblPr>
+  </w:style>
+  <w:style w:type="paragraph" w:styleId="NormalWeb">
+    <w:name w:val="Normal (Web)"/>
+    <w:basedOn w:val="Normal"/>
+    <w:uiPriority w:val="99"/>
+    <w:unhideWhenUsed/>
+    <w:rsid w:val="008F5304"/>
+    <w:pPr>
+      <w:spacing w:before="100" w:beforeAutospacing="1" w:after="100" w:afterAutospacing="1"/>
+    </w:pPr>
+    <w:rPr>
+      <w:rFonts w:ascii="Times New Roman" w:eastAsia="Times New Roman" w:hAnsi="Times New Roman" w:cs="Times New Roman"/>
+    </w:rPr>
+  </w:style>
+  <w:style w:type="character" w:customStyle="1" w:styleId="apple-converted-space">
+    <w:name w:val="apple-converted-space"/>
+    <w:basedOn w:val="DefaultParagraphFont"/>
+    <w:rsid w:val="008F5304"/>
+  </w:style>
+  <w:style w:type="paragraph" w:styleId="NoSpacing">
+    <w:name w:val="No Spacing"/>
+    <w:uiPriority w:val="1"/>
+    <w:qFormat/>
+    <w:rsid w:val="008F5304"/>
   </w:style>
 </w:styles>
 </file>

</xml_diff>

<commit_message>
Table of K12CS concepts & practices.
</commit_message>
<xml_diff>
--- a/Game Design & Programming/GDP-Master-Rubrics.docx
+++ b/Game Design & Programming/GDP-Master-Rubrics.docx
@@ -8245,7 +8245,6 @@
                 <w:szCs w:val="18"/>
               </w:rPr>
             </w:pPr>
-            <w:bookmarkStart w:id="0" w:name="_GoBack"/>
             <w:r>
               <w:rPr>
                 <w:rFonts w:ascii="Helvetica Neue" w:hAnsi="Helvetica Neue"/>
@@ -8322,7 +8321,6 @@
           </w:p>
         </w:tc>
       </w:tr>
-      <w:bookmarkEnd w:id="0"/>
       <w:tr>
         <w:tc>
           <w:tcPr>
@@ -8818,6 +8816,888 @@
           <w:szCs w:val="18"/>
         </w:rPr>
       </w:pPr>
+    </w:p>
+    <w:p>
+      <w:pPr>
+        <w:rPr>
+          <w:rFonts w:ascii="Helvetica Neue" w:hAnsi="Helvetica Neue"/>
+          <w:sz w:val="18"/>
+          <w:szCs w:val="18"/>
+        </w:rPr>
+      </w:pPr>
+      <w:r>
+        <w:rPr>
+          <w:rFonts w:ascii="Helvetica Neue" w:hAnsi="Helvetica Neue"/>
+          <w:sz w:val="18"/>
+          <w:szCs w:val="18"/>
+        </w:rPr>
+        <w:br w:type="page"/>
+      </w:r>
+    </w:p>
+    <w:tbl>
+      <w:tblPr>
+        <w:tblStyle w:val="TableGrid"/>
+        <w:tblW w:w="0" w:type="auto"/>
+        <w:tblLook w:val="04A0" w:firstRow="1" w:lastRow="0" w:firstColumn="1" w:lastColumn="0" w:noHBand="0" w:noVBand="1"/>
+      </w:tblPr>
+      <w:tblGrid>
+        <w:gridCol w:w="1705"/>
+        <w:gridCol w:w="2479"/>
+        <w:gridCol w:w="2479"/>
+        <w:gridCol w:w="2480"/>
+        <w:gridCol w:w="2479"/>
+        <w:gridCol w:w="2480"/>
+      </w:tblGrid>
+      <w:tr>
+        <w:tc>
+          <w:tcPr>
+            <w:tcW w:w="1705" w:type="dxa"/>
+          </w:tcPr>
+          <w:p>
+            <w:pPr>
+              <w:jc w:val="right"/>
+              <w:rPr>
+                <w:rFonts w:ascii="Helvetica Neue" w:hAnsi="Helvetica Neue"/>
+                <w:sz w:val="18"/>
+                <w:szCs w:val="18"/>
+              </w:rPr>
+            </w:pPr>
+            <w:r>
+              <w:rPr>
+                <w:rFonts w:ascii="Helvetica Neue" w:hAnsi="Helvetica Neue"/>
+                <w:sz w:val="18"/>
+                <w:szCs w:val="18"/>
+              </w:rPr>
+              <w:lastRenderedPageBreak/>
+              <w:t>Practices / Concepts</w:t>
+            </w:r>
+          </w:p>
+        </w:tc>
+        <w:tc>
+          <w:tcPr>
+            <w:tcW w:w="2479" w:type="dxa"/>
+          </w:tcPr>
+          <w:p>
+            <w:pPr>
+              <w:jc w:val="center"/>
+              <w:rPr>
+                <w:rFonts w:ascii="Helvetica Neue" w:hAnsi="Helvetica Neue"/>
+                <w:sz w:val="18"/>
+                <w:szCs w:val="18"/>
+              </w:rPr>
+            </w:pPr>
+            <w:r>
+              <w:rPr>
+                <w:rFonts w:ascii="Helvetica Neue" w:hAnsi="Helvetica Neue"/>
+                <w:sz w:val="18"/>
+                <w:szCs w:val="18"/>
+              </w:rPr>
+              <w:t>1. Computing Systems</w:t>
+            </w:r>
+          </w:p>
+        </w:tc>
+        <w:tc>
+          <w:tcPr>
+            <w:tcW w:w="2479" w:type="dxa"/>
+          </w:tcPr>
+          <w:p>
+            <w:pPr>
+              <w:jc w:val="center"/>
+              <w:rPr>
+                <w:rFonts w:ascii="Helvetica Neue" w:hAnsi="Helvetica Neue"/>
+                <w:sz w:val="18"/>
+                <w:szCs w:val="18"/>
+              </w:rPr>
+            </w:pPr>
+            <w:r>
+              <w:rPr>
+                <w:rFonts w:ascii="Helvetica Neue" w:hAnsi="Helvetica Neue"/>
+                <w:sz w:val="18"/>
+                <w:szCs w:val="18"/>
+              </w:rPr>
+              <w:t>2. Networks and the Internet</w:t>
+            </w:r>
+          </w:p>
+        </w:tc>
+        <w:tc>
+          <w:tcPr>
+            <w:tcW w:w="2480" w:type="dxa"/>
+          </w:tcPr>
+          <w:p>
+            <w:pPr>
+              <w:jc w:val="center"/>
+              <w:rPr>
+                <w:rFonts w:ascii="Helvetica Neue" w:hAnsi="Helvetica Neue"/>
+                <w:sz w:val="18"/>
+                <w:szCs w:val="18"/>
+              </w:rPr>
+            </w:pPr>
+            <w:r>
+              <w:rPr>
+                <w:rFonts w:ascii="Helvetica Neue" w:hAnsi="Helvetica Neue"/>
+                <w:sz w:val="18"/>
+                <w:szCs w:val="18"/>
+              </w:rPr>
+              <w:t>3. Data and Analysi</w:t>
+            </w:r>
+            <w:r>
+              <w:rPr>
+                <w:rFonts w:ascii="Helvetica Neue" w:hAnsi="Helvetica Neue"/>
+                <w:sz w:val="18"/>
+                <w:szCs w:val="18"/>
+              </w:rPr>
+              <w:t>s</w:t>
+            </w:r>
+          </w:p>
+        </w:tc>
+        <w:tc>
+          <w:tcPr>
+            <w:tcW w:w="2479" w:type="dxa"/>
+          </w:tcPr>
+          <w:p>
+            <w:pPr>
+              <w:jc w:val="center"/>
+              <w:rPr>
+                <w:rFonts w:ascii="Helvetica Neue" w:hAnsi="Helvetica Neue"/>
+                <w:sz w:val="18"/>
+                <w:szCs w:val="18"/>
+              </w:rPr>
+            </w:pPr>
+            <w:r>
+              <w:rPr>
+                <w:rFonts w:ascii="Helvetica Neue" w:hAnsi="Helvetica Neue"/>
+                <w:sz w:val="18"/>
+                <w:szCs w:val="18"/>
+              </w:rPr>
+              <w:t>4. Algorithms and Programming</w:t>
+            </w:r>
+          </w:p>
+        </w:tc>
+        <w:tc>
+          <w:tcPr>
+            <w:tcW w:w="2480" w:type="dxa"/>
+          </w:tcPr>
+          <w:p>
+            <w:pPr>
+              <w:jc w:val="center"/>
+              <w:rPr>
+                <w:rFonts w:ascii="Helvetica Neue" w:hAnsi="Helvetica Neue"/>
+                <w:sz w:val="18"/>
+                <w:szCs w:val="18"/>
+              </w:rPr>
+            </w:pPr>
+            <w:r>
+              <w:rPr>
+                <w:rFonts w:ascii="Helvetica Neue" w:hAnsi="Helvetica Neue"/>
+                <w:sz w:val="18"/>
+                <w:szCs w:val="18"/>
+              </w:rPr>
+              <w:t>5. Impacts of Computing</w:t>
+            </w:r>
+          </w:p>
+        </w:tc>
+      </w:tr>
+      <w:tr>
+        <w:tc>
+          <w:tcPr>
+            <w:tcW w:w="1705" w:type="dxa"/>
+          </w:tcPr>
+          <w:p>
+            <w:pPr>
+              <w:jc w:val="right"/>
+              <w:rPr>
+                <w:rFonts w:ascii="Helvetica Neue" w:hAnsi="Helvetica Neue"/>
+                <w:sz w:val="18"/>
+                <w:szCs w:val="18"/>
+              </w:rPr>
+            </w:pPr>
+            <w:r>
+              <w:rPr>
+                <w:rFonts w:ascii="Helvetica Neue" w:hAnsi="Helvetica Neue"/>
+                <w:sz w:val="18"/>
+                <w:szCs w:val="18"/>
+              </w:rPr>
+              <w:t>1. Fostering an Inclusive Computing Culture</w:t>
+            </w:r>
+          </w:p>
+        </w:tc>
+        <w:tc>
+          <w:tcPr>
+            <w:tcW w:w="2479" w:type="dxa"/>
+            <w:shd w:val="clear" w:color="auto" w:fill="E2EFD9" w:themeFill="accent6" w:themeFillTint="33"/>
+          </w:tcPr>
+          <w:p>
+            <w:pPr>
+              <w:rPr>
+                <w:rFonts w:ascii="Helvetica Neue" w:hAnsi="Helvetica Neue"/>
+                <w:sz w:val="18"/>
+                <w:szCs w:val="18"/>
+              </w:rPr>
+            </w:pPr>
+          </w:p>
+        </w:tc>
+        <w:tc>
+          <w:tcPr>
+            <w:tcW w:w="2479" w:type="dxa"/>
+            <w:shd w:val="clear" w:color="auto" w:fill="E2EFD9" w:themeFill="accent6" w:themeFillTint="33"/>
+          </w:tcPr>
+          <w:p>
+            <w:pPr>
+              <w:rPr>
+                <w:rFonts w:ascii="Helvetica Neue" w:hAnsi="Helvetica Neue"/>
+                <w:sz w:val="18"/>
+                <w:szCs w:val="18"/>
+              </w:rPr>
+            </w:pPr>
+          </w:p>
+        </w:tc>
+        <w:tc>
+          <w:tcPr>
+            <w:tcW w:w="2480" w:type="dxa"/>
+            <w:shd w:val="clear" w:color="auto" w:fill="E2EFD9" w:themeFill="accent6" w:themeFillTint="33"/>
+          </w:tcPr>
+          <w:p>
+            <w:pPr>
+              <w:rPr>
+                <w:rFonts w:ascii="Helvetica Neue" w:hAnsi="Helvetica Neue"/>
+                <w:sz w:val="18"/>
+                <w:szCs w:val="18"/>
+              </w:rPr>
+            </w:pPr>
+          </w:p>
+        </w:tc>
+        <w:tc>
+          <w:tcPr>
+            <w:tcW w:w="2479" w:type="dxa"/>
+            <w:shd w:val="clear" w:color="auto" w:fill="E2EFD9" w:themeFill="accent6" w:themeFillTint="33"/>
+          </w:tcPr>
+          <w:p>
+            <w:pPr>
+              <w:rPr>
+                <w:rFonts w:ascii="Helvetica Neue" w:hAnsi="Helvetica Neue"/>
+                <w:sz w:val="18"/>
+                <w:szCs w:val="18"/>
+              </w:rPr>
+            </w:pPr>
+          </w:p>
+        </w:tc>
+        <w:tc>
+          <w:tcPr>
+            <w:tcW w:w="2480" w:type="dxa"/>
+            <w:shd w:val="clear" w:color="auto" w:fill="E2EFD9" w:themeFill="accent6" w:themeFillTint="33"/>
+          </w:tcPr>
+          <w:p>
+            <w:pPr>
+              <w:rPr>
+                <w:rFonts w:ascii="Helvetica Neue" w:hAnsi="Helvetica Neue"/>
+                <w:sz w:val="18"/>
+                <w:szCs w:val="18"/>
+              </w:rPr>
+            </w:pPr>
+          </w:p>
+        </w:tc>
+      </w:tr>
+      <w:tr>
+        <w:tc>
+          <w:tcPr>
+            <w:tcW w:w="1705" w:type="dxa"/>
+          </w:tcPr>
+          <w:p>
+            <w:pPr>
+              <w:jc w:val="right"/>
+              <w:rPr>
+                <w:rFonts w:ascii="Helvetica Neue" w:hAnsi="Helvetica Neue"/>
+                <w:sz w:val="18"/>
+                <w:szCs w:val="18"/>
+              </w:rPr>
+            </w:pPr>
+            <w:r>
+              <w:rPr>
+                <w:rFonts w:ascii="Helvetica Neue" w:hAnsi="Helvetica Neue"/>
+                <w:sz w:val="18"/>
+                <w:szCs w:val="18"/>
+              </w:rPr>
+              <w:t>2. Collaborating Around Computing</w:t>
+            </w:r>
+          </w:p>
+        </w:tc>
+        <w:tc>
+          <w:tcPr>
+            <w:tcW w:w="2479" w:type="dxa"/>
+            <w:shd w:val="clear" w:color="auto" w:fill="E2EFD9" w:themeFill="accent6" w:themeFillTint="33"/>
+          </w:tcPr>
+          <w:p>
+            <w:pPr>
+              <w:rPr>
+                <w:rFonts w:ascii="Helvetica Neue" w:hAnsi="Helvetica Neue"/>
+                <w:sz w:val="18"/>
+                <w:szCs w:val="18"/>
+              </w:rPr>
+            </w:pPr>
+          </w:p>
+        </w:tc>
+        <w:tc>
+          <w:tcPr>
+            <w:tcW w:w="2479" w:type="dxa"/>
+            <w:shd w:val="clear" w:color="auto" w:fill="E2EFD9" w:themeFill="accent6" w:themeFillTint="33"/>
+          </w:tcPr>
+          <w:p>
+            <w:pPr>
+              <w:rPr>
+                <w:rFonts w:ascii="Helvetica Neue" w:hAnsi="Helvetica Neue"/>
+                <w:sz w:val="18"/>
+                <w:szCs w:val="18"/>
+              </w:rPr>
+            </w:pPr>
+          </w:p>
+        </w:tc>
+        <w:tc>
+          <w:tcPr>
+            <w:tcW w:w="2480" w:type="dxa"/>
+            <w:shd w:val="clear" w:color="auto" w:fill="E2EFD9" w:themeFill="accent6" w:themeFillTint="33"/>
+          </w:tcPr>
+          <w:p>
+            <w:pPr>
+              <w:rPr>
+                <w:rFonts w:ascii="Helvetica Neue" w:hAnsi="Helvetica Neue"/>
+                <w:sz w:val="18"/>
+                <w:szCs w:val="18"/>
+              </w:rPr>
+            </w:pPr>
+          </w:p>
+        </w:tc>
+        <w:tc>
+          <w:tcPr>
+            <w:tcW w:w="2479" w:type="dxa"/>
+            <w:shd w:val="clear" w:color="auto" w:fill="E2EFD9" w:themeFill="accent6" w:themeFillTint="33"/>
+          </w:tcPr>
+          <w:p>
+            <w:pPr>
+              <w:rPr>
+                <w:rFonts w:ascii="Helvetica Neue" w:hAnsi="Helvetica Neue"/>
+                <w:sz w:val="18"/>
+                <w:szCs w:val="18"/>
+              </w:rPr>
+            </w:pPr>
+          </w:p>
+        </w:tc>
+        <w:tc>
+          <w:tcPr>
+            <w:tcW w:w="2480" w:type="dxa"/>
+            <w:shd w:val="clear" w:color="auto" w:fill="E2EFD9" w:themeFill="accent6" w:themeFillTint="33"/>
+          </w:tcPr>
+          <w:p>
+            <w:pPr>
+              <w:rPr>
+                <w:rFonts w:ascii="Helvetica Neue" w:hAnsi="Helvetica Neue"/>
+                <w:sz w:val="18"/>
+                <w:szCs w:val="18"/>
+              </w:rPr>
+            </w:pPr>
+          </w:p>
+        </w:tc>
+      </w:tr>
+      <w:tr>
+        <w:tc>
+          <w:tcPr>
+            <w:tcW w:w="1705" w:type="dxa"/>
+          </w:tcPr>
+          <w:p>
+            <w:pPr>
+              <w:jc w:val="right"/>
+              <w:rPr>
+                <w:rFonts w:ascii="Helvetica Neue" w:hAnsi="Helvetica Neue"/>
+                <w:sz w:val="18"/>
+                <w:szCs w:val="18"/>
+              </w:rPr>
+            </w:pPr>
+            <w:r>
+              <w:rPr>
+                <w:rFonts w:ascii="Helvetica Neue" w:hAnsi="Helvetica Neue"/>
+                <w:sz w:val="18"/>
+                <w:szCs w:val="18"/>
+              </w:rPr>
+              <w:t>3. Recognizing and Defining Computational Problems</w:t>
+            </w:r>
+          </w:p>
+        </w:tc>
+        <w:tc>
+          <w:tcPr>
+            <w:tcW w:w="2479" w:type="dxa"/>
+            <w:shd w:val="clear" w:color="auto" w:fill="E2EFD9" w:themeFill="accent6" w:themeFillTint="33"/>
+          </w:tcPr>
+          <w:p>
+            <w:pPr>
+              <w:rPr>
+                <w:rFonts w:ascii="Helvetica Neue" w:hAnsi="Helvetica Neue"/>
+                <w:sz w:val="18"/>
+                <w:szCs w:val="18"/>
+              </w:rPr>
+            </w:pPr>
+          </w:p>
+        </w:tc>
+        <w:tc>
+          <w:tcPr>
+            <w:tcW w:w="2479" w:type="dxa"/>
+            <w:shd w:val="clear" w:color="auto" w:fill="E2EFD9" w:themeFill="accent6" w:themeFillTint="33"/>
+          </w:tcPr>
+          <w:p>
+            <w:pPr>
+              <w:rPr>
+                <w:rFonts w:ascii="Helvetica Neue" w:hAnsi="Helvetica Neue"/>
+                <w:sz w:val="18"/>
+                <w:szCs w:val="18"/>
+              </w:rPr>
+            </w:pPr>
+          </w:p>
+        </w:tc>
+        <w:tc>
+          <w:tcPr>
+            <w:tcW w:w="2480" w:type="dxa"/>
+            <w:shd w:val="clear" w:color="auto" w:fill="E2EFD9" w:themeFill="accent6" w:themeFillTint="33"/>
+          </w:tcPr>
+          <w:p>
+            <w:pPr>
+              <w:rPr>
+                <w:rFonts w:ascii="Helvetica Neue" w:hAnsi="Helvetica Neue"/>
+                <w:sz w:val="18"/>
+                <w:szCs w:val="18"/>
+              </w:rPr>
+            </w:pPr>
+          </w:p>
+        </w:tc>
+        <w:tc>
+          <w:tcPr>
+            <w:tcW w:w="2479" w:type="dxa"/>
+            <w:shd w:val="clear" w:color="auto" w:fill="E2EFD9" w:themeFill="accent6" w:themeFillTint="33"/>
+          </w:tcPr>
+          <w:p>
+            <w:pPr>
+              <w:rPr>
+                <w:rFonts w:ascii="Helvetica Neue" w:hAnsi="Helvetica Neue"/>
+                <w:sz w:val="18"/>
+                <w:szCs w:val="18"/>
+              </w:rPr>
+            </w:pPr>
+          </w:p>
+        </w:tc>
+        <w:tc>
+          <w:tcPr>
+            <w:tcW w:w="2480" w:type="dxa"/>
+            <w:shd w:val="clear" w:color="auto" w:fill="E2EFD9" w:themeFill="accent6" w:themeFillTint="33"/>
+          </w:tcPr>
+          <w:p>
+            <w:pPr>
+              <w:rPr>
+                <w:rFonts w:ascii="Helvetica Neue" w:hAnsi="Helvetica Neue"/>
+                <w:sz w:val="18"/>
+                <w:szCs w:val="18"/>
+              </w:rPr>
+            </w:pPr>
+          </w:p>
+        </w:tc>
+      </w:tr>
+      <w:tr>
+        <w:tc>
+          <w:tcPr>
+            <w:tcW w:w="1705" w:type="dxa"/>
+          </w:tcPr>
+          <w:p>
+            <w:pPr>
+              <w:jc w:val="right"/>
+              <w:rPr>
+                <w:rFonts w:ascii="Helvetica Neue" w:hAnsi="Helvetica Neue"/>
+                <w:sz w:val="18"/>
+                <w:szCs w:val="18"/>
+              </w:rPr>
+            </w:pPr>
+            <w:r>
+              <w:rPr>
+                <w:rFonts w:ascii="Helvetica Neue" w:hAnsi="Helvetica Neue"/>
+                <w:sz w:val="18"/>
+                <w:szCs w:val="18"/>
+              </w:rPr>
+              <w:t>4. Developing and Using Abstractions</w:t>
+            </w:r>
+          </w:p>
+        </w:tc>
+        <w:tc>
+          <w:tcPr>
+            <w:tcW w:w="2479" w:type="dxa"/>
+          </w:tcPr>
+          <w:p>
+            <w:pPr>
+              <w:rPr>
+                <w:rFonts w:ascii="Helvetica Neue" w:hAnsi="Helvetica Neue"/>
+                <w:sz w:val="18"/>
+                <w:szCs w:val="18"/>
+              </w:rPr>
+            </w:pPr>
+          </w:p>
+        </w:tc>
+        <w:tc>
+          <w:tcPr>
+            <w:tcW w:w="2479" w:type="dxa"/>
+          </w:tcPr>
+          <w:p>
+            <w:pPr>
+              <w:rPr>
+                <w:rFonts w:ascii="Helvetica Neue" w:hAnsi="Helvetica Neue"/>
+                <w:sz w:val="18"/>
+                <w:szCs w:val="18"/>
+              </w:rPr>
+            </w:pPr>
+          </w:p>
+        </w:tc>
+        <w:tc>
+          <w:tcPr>
+            <w:tcW w:w="2480" w:type="dxa"/>
+            <w:shd w:val="clear" w:color="auto" w:fill="E2EFD9" w:themeFill="accent6" w:themeFillTint="33"/>
+          </w:tcPr>
+          <w:p>
+            <w:pPr>
+              <w:rPr>
+                <w:rFonts w:ascii="Helvetica Neue" w:hAnsi="Helvetica Neue"/>
+                <w:sz w:val="18"/>
+                <w:szCs w:val="18"/>
+              </w:rPr>
+            </w:pPr>
+          </w:p>
+        </w:tc>
+        <w:tc>
+          <w:tcPr>
+            <w:tcW w:w="2479" w:type="dxa"/>
+            <w:shd w:val="clear" w:color="auto" w:fill="E2EFD9" w:themeFill="accent6" w:themeFillTint="33"/>
+          </w:tcPr>
+          <w:p>
+            <w:pPr>
+              <w:rPr>
+                <w:rFonts w:ascii="Helvetica Neue" w:hAnsi="Helvetica Neue"/>
+                <w:sz w:val="18"/>
+                <w:szCs w:val="18"/>
+              </w:rPr>
+            </w:pPr>
+          </w:p>
+        </w:tc>
+        <w:tc>
+          <w:tcPr>
+            <w:tcW w:w="2480" w:type="dxa"/>
+          </w:tcPr>
+          <w:p>
+            <w:pPr>
+              <w:rPr>
+                <w:rFonts w:ascii="Helvetica Neue" w:hAnsi="Helvetica Neue"/>
+                <w:sz w:val="18"/>
+                <w:szCs w:val="18"/>
+              </w:rPr>
+            </w:pPr>
+          </w:p>
+        </w:tc>
+      </w:tr>
+      <w:tr>
+        <w:tc>
+          <w:tcPr>
+            <w:tcW w:w="1705" w:type="dxa"/>
+          </w:tcPr>
+          <w:p>
+            <w:pPr>
+              <w:jc w:val="right"/>
+              <w:rPr>
+                <w:rFonts w:ascii="Helvetica Neue" w:hAnsi="Helvetica Neue"/>
+                <w:sz w:val="18"/>
+                <w:szCs w:val="18"/>
+              </w:rPr>
+            </w:pPr>
+            <w:r>
+              <w:rPr>
+                <w:rFonts w:ascii="Helvetica Neue" w:hAnsi="Helvetica Neue"/>
+                <w:sz w:val="18"/>
+                <w:szCs w:val="18"/>
+              </w:rPr>
+              <w:t>5. Creating Computational Artifacts</w:t>
+            </w:r>
+          </w:p>
+        </w:tc>
+        <w:tc>
+          <w:tcPr>
+            <w:tcW w:w="2479" w:type="dxa"/>
+          </w:tcPr>
+          <w:p>
+            <w:pPr>
+              <w:rPr>
+                <w:rFonts w:ascii="Helvetica Neue" w:hAnsi="Helvetica Neue"/>
+                <w:sz w:val="18"/>
+                <w:szCs w:val="18"/>
+              </w:rPr>
+            </w:pPr>
+          </w:p>
+        </w:tc>
+        <w:tc>
+          <w:tcPr>
+            <w:tcW w:w="2479" w:type="dxa"/>
+          </w:tcPr>
+          <w:p>
+            <w:pPr>
+              <w:rPr>
+                <w:rFonts w:ascii="Helvetica Neue" w:hAnsi="Helvetica Neue"/>
+                <w:sz w:val="18"/>
+                <w:szCs w:val="18"/>
+              </w:rPr>
+            </w:pPr>
+          </w:p>
+        </w:tc>
+        <w:tc>
+          <w:tcPr>
+            <w:tcW w:w="2480" w:type="dxa"/>
+            <w:shd w:val="clear" w:color="auto" w:fill="E2EFD9" w:themeFill="accent6" w:themeFillTint="33"/>
+          </w:tcPr>
+          <w:p>
+            <w:pPr>
+              <w:rPr>
+                <w:rFonts w:ascii="Helvetica Neue" w:hAnsi="Helvetica Neue"/>
+                <w:sz w:val="18"/>
+                <w:szCs w:val="18"/>
+              </w:rPr>
+            </w:pPr>
+          </w:p>
+        </w:tc>
+        <w:tc>
+          <w:tcPr>
+            <w:tcW w:w="2479" w:type="dxa"/>
+            <w:shd w:val="clear" w:color="auto" w:fill="E2EFD9" w:themeFill="accent6" w:themeFillTint="33"/>
+          </w:tcPr>
+          <w:p>
+            <w:pPr>
+              <w:rPr>
+                <w:rFonts w:ascii="Helvetica Neue" w:hAnsi="Helvetica Neue"/>
+                <w:sz w:val="18"/>
+                <w:szCs w:val="18"/>
+              </w:rPr>
+            </w:pPr>
+          </w:p>
+        </w:tc>
+        <w:tc>
+          <w:tcPr>
+            <w:tcW w:w="2480" w:type="dxa"/>
+          </w:tcPr>
+          <w:p>
+            <w:pPr>
+              <w:rPr>
+                <w:rFonts w:ascii="Helvetica Neue" w:hAnsi="Helvetica Neue"/>
+                <w:sz w:val="18"/>
+                <w:szCs w:val="18"/>
+              </w:rPr>
+            </w:pPr>
+          </w:p>
+        </w:tc>
+      </w:tr>
+      <w:tr>
+        <w:tc>
+          <w:tcPr>
+            <w:tcW w:w="1705" w:type="dxa"/>
+          </w:tcPr>
+          <w:p>
+            <w:pPr>
+              <w:jc w:val="right"/>
+              <w:rPr>
+                <w:rFonts w:ascii="Helvetica Neue" w:hAnsi="Helvetica Neue"/>
+                <w:sz w:val="18"/>
+                <w:szCs w:val="18"/>
+              </w:rPr>
+            </w:pPr>
+            <w:r>
+              <w:rPr>
+                <w:rFonts w:ascii="Helvetica Neue" w:hAnsi="Helvetica Neue"/>
+                <w:sz w:val="18"/>
+                <w:szCs w:val="18"/>
+              </w:rPr>
+              <w:t>6. Testing and Refining Computational Artifacts</w:t>
+            </w:r>
+          </w:p>
+        </w:tc>
+        <w:tc>
+          <w:tcPr>
+            <w:tcW w:w="2479" w:type="dxa"/>
+          </w:tcPr>
+          <w:p>
+            <w:pPr>
+              <w:rPr>
+                <w:rFonts w:ascii="Helvetica Neue" w:hAnsi="Helvetica Neue"/>
+                <w:sz w:val="18"/>
+                <w:szCs w:val="18"/>
+              </w:rPr>
+            </w:pPr>
+          </w:p>
+        </w:tc>
+        <w:tc>
+          <w:tcPr>
+            <w:tcW w:w="2479" w:type="dxa"/>
+          </w:tcPr>
+          <w:p>
+            <w:pPr>
+              <w:rPr>
+                <w:rFonts w:ascii="Helvetica Neue" w:hAnsi="Helvetica Neue"/>
+                <w:sz w:val="18"/>
+                <w:szCs w:val="18"/>
+              </w:rPr>
+            </w:pPr>
+          </w:p>
+        </w:tc>
+        <w:tc>
+          <w:tcPr>
+            <w:tcW w:w="2480" w:type="dxa"/>
+          </w:tcPr>
+          <w:p>
+            <w:pPr>
+              <w:rPr>
+                <w:rFonts w:ascii="Helvetica Neue" w:hAnsi="Helvetica Neue"/>
+                <w:sz w:val="18"/>
+                <w:szCs w:val="18"/>
+              </w:rPr>
+            </w:pPr>
+          </w:p>
+        </w:tc>
+        <w:tc>
+          <w:tcPr>
+            <w:tcW w:w="2479" w:type="dxa"/>
+            <w:shd w:val="clear" w:color="auto" w:fill="E2EFD9" w:themeFill="accent6" w:themeFillTint="33"/>
+          </w:tcPr>
+          <w:p>
+            <w:pPr>
+              <w:rPr>
+                <w:rFonts w:ascii="Helvetica Neue" w:hAnsi="Helvetica Neue"/>
+                <w:sz w:val="18"/>
+                <w:szCs w:val="18"/>
+              </w:rPr>
+            </w:pPr>
+          </w:p>
+        </w:tc>
+        <w:tc>
+          <w:tcPr>
+            <w:tcW w:w="2480" w:type="dxa"/>
+          </w:tcPr>
+          <w:p>
+            <w:pPr>
+              <w:rPr>
+                <w:rFonts w:ascii="Helvetica Neue" w:hAnsi="Helvetica Neue"/>
+                <w:sz w:val="18"/>
+                <w:szCs w:val="18"/>
+              </w:rPr>
+            </w:pPr>
+          </w:p>
+        </w:tc>
+      </w:tr>
+      <w:tr>
+        <w:tc>
+          <w:tcPr>
+            <w:tcW w:w="1705" w:type="dxa"/>
+          </w:tcPr>
+          <w:p>
+            <w:pPr>
+              <w:jc w:val="right"/>
+              <w:rPr>
+                <w:rFonts w:ascii="Helvetica Neue" w:hAnsi="Helvetica Neue"/>
+                <w:sz w:val="18"/>
+                <w:szCs w:val="18"/>
+              </w:rPr>
+            </w:pPr>
+            <w:r>
+              <w:rPr>
+                <w:rFonts w:ascii="Helvetica Neue" w:hAnsi="Helvetica Neue"/>
+                <w:sz w:val="18"/>
+                <w:szCs w:val="18"/>
+              </w:rPr>
+              <w:t>7. Communicating About Computing</w:t>
+            </w:r>
+          </w:p>
+        </w:tc>
+        <w:tc>
+          <w:tcPr>
+            <w:tcW w:w="2479" w:type="dxa"/>
+            <w:shd w:val="clear" w:color="auto" w:fill="E2EFD9" w:themeFill="accent6" w:themeFillTint="33"/>
+          </w:tcPr>
+          <w:p>
+            <w:pPr>
+              <w:rPr>
+                <w:rFonts w:ascii="Helvetica Neue" w:hAnsi="Helvetica Neue"/>
+                <w:sz w:val="18"/>
+                <w:szCs w:val="18"/>
+              </w:rPr>
+            </w:pPr>
+          </w:p>
+        </w:tc>
+        <w:tc>
+          <w:tcPr>
+            <w:tcW w:w="2479" w:type="dxa"/>
+            <w:shd w:val="clear" w:color="auto" w:fill="E2EFD9" w:themeFill="accent6" w:themeFillTint="33"/>
+          </w:tcPr>
+          <w:p>
+            <w:pPr>
+              <w:rPr>
+                <w:rFonts w:ascii="Helvetica Neue" w:hAnsi="Helvetica Neue"/>
+                <w:sz w:val="18"/>
+                <w:szCs w:val="18"/>
+              </w:rPr>
+            </w:pPr>
+          </w:p>
+        </w:tc>
+        <w:tc>
+          <w:tcPr>
+            <w:tcW w:w="2480" w:type="dxa"/>
+            <w:shd w:val="clear" w:color="auto" w:fill="E2EFD9" w:themeFill="accent6" w:themeFillTint="33"/>
+          </w:tcPr>
+          <w:p>
+            <w:pPr>
+              <w:rPr>
+                <w:rFonts w:ascii="Helvetica Neue" w:hAnsi="Helvetica Neue"/>
+                <w:sz w:val="18"/>
+                <w:szCs w:val="18"/>
+              </w:rPr>
+            </w:pPr>
+          </w:p>
+        </w:tc>
+        <w:tc>
+          <w:tcPr>
+            <w:tcW w:w="2479" w:type="dxa"/>
+            <w:shd w:val="clear" w:color="auto" w:fill="E2EFD9" w:themeFill="accent6" w:themeFillTint="33"/>
+          </w:tcPr>
+          <w:p>
+            <w:pPr>
+              <w:rPr>
+                <w:rFonts w:ascii="Helvetica Neue" w:hAnsi="Helvetica Neue"/>
+                <w:sz w:val="18"/>
+                <w:szCs w:val="18"/>
+              </w:rPr>
+            </w:pPr>
+          </w:p>
+        </w:tc>
+        <w:tc>
+          <w:tcPr>
+            <w:tcW w:w="2480" w:type="dxa"/>
+            <w:shd w:val="clear" w:color="auto" w:fill="E2EFD9" w:themeFill="accent6" w:themeFillTint="33"/>
+          </w:tcPr>
+          <w:p>
+            <w:pPr>
+              <w:rPr>
+                <w:rFonts w:ascii="Helvetica Neue" w:hAnsi="Helvetica Neue"/>
+                <w:sz w:val="18"/>
+                <w:szCs w:val="18"/>
+              </w:rPr>
+            </w:pPr>
+          </w:p>
+        </w:tc>
+      </w:tr>
+    </w:tbl>
+    <w:p>
+      <w:pPr>
+        <w:rPr>
+          <w:rFonts w:ascii="Helvetica Neue" w:hAnsi="Helvetica Neue"/>
+          <w:sz w:val="18"/>
+          <w:szCs w:val="18"/>
+        </w:rPr>
+      </w:pPr>
+      <w:bookmarkStart w:id="0" w:name="_GoBack"/>
+      <w:bookmarkEnd w:id="0"/>
     </w:p>
     <w:sectPr>
       <w:pgSz w:w="15840" w:h="12240" w:orient="landscape"/>

</xml_diff>